<commit_message>
using back to get posts
</commit_message>
<xml_diff>
--- a/Front de Fotosgram.docx
+++ b/Front de Fotosgram.docx
@@ -7,13 +7,13 @@
         <w:jc w:val="center"/>
         <w:rPr>
           <w:b/>
-          <w:lang w:val="es-ES"/>
+          <w:lang w:val="en-US"/>
         </w:rPr>
       </w:pPr>
       <w:r>
         <w:rPr>
           <w:b/>
-          <w:lang w:val="es-ES"/>
+          <w:lang w:val="en-US"/>
         </w:rPr>
         <w:t xml:space="preserve">Front de </w:t>
       </w:r>
@@ -21,7 +21,7 @@
       <w:r>
         <w:rPr>
           <w:b/>
-          <w:lang w:val="es-ES"/>
+          <w:lang w:val="en-US"/>
         </w:rPr>
         <w:t>Fotosgram</w:t>
       </w:r>
@@ -30,25 +30,1267 @@
     <w:p>
       <w:pPr>
         <w:rPr>
-          <w:lang w:val="es-ES"/>
-        </w:rPr>
-      </w:pPr>
-      <w:proofErr w:type="spellStart"/>
-      <w:r>
-        <w:rPr>
-          <w:lang w:val="es-ES"/>
-        </w:rPr>
+          <w:lang w:val="en-US"/>
+        </w:rPr>
+      </w:pPr>
+      <w:r>
+        <w:rPr>
+          <w:lang w:val="en-US"/>
+        </w:rPr>
+        <w:t xml:space="preserve">Ionic </w:t>
+      </w:r>
+      <w:r>
+        <w:rPr>
+          <w:lang w:val="en-US"/>
+        </w:rPr>
+        <w:t xml:space="preserve">start </w:t>
+      </w:r>
+      <w:proofErr w:type="spellStart"/>
+      <w:r>
+        <w:rPr>
+          <w:lang w:val="en-US"/>
+        </w:rPr>
+        <w:t>fotosgram</w:t>
+      </w:r>
+      <w:proofErr w:type="spellEnd"/>
+      <w:r>
+        <w:rPr>
+          <w:lang w:val="en-US"/>
+        </w:rPr>
+        <w:t>-front tabs</w:t>
+      </w:r>
+    </w:p>
+    <w:p>
+      <w:proofErr w:type="spellStart"/>
+      <w:r>
         <w:t>Ionic</w:t>
       </w:r>
       <w:proofErr w:type="spellEnd"/>
       <w:r>
-        <w:rPr>
-          <w:lang w:val="es-ES"/>
-        </w:rPr>
-        <w:t xml:space="preserve"> g </w:t>
-      </w:r>
+        <w:t xml:space="preserve"> g p </w:t>
+      </w:r>
+      <w:proofErr w:type="spellStart"/>
+      <w:r>
+        <w:t>pages</w:t>
+      </w:r>
+      <w:proofErr w:type="spellEnd"/>
+      <w:r>
+        <w:t>/</w:t>
+      </w:r>
+      <w:proofErr w:type="spellStart"/>
+      <w:r>
+        <w:t>login</w:t>
+      </w:r>
+      <w:proofErr w:type="spellEnd"/>
+      <w:r>
+        <w:br/>
+        <w:t>Luego reestructuramo</w:t>
+      </w:r>
+      <w:r>
+        <w:t>s el proyecto de la siguiente forma</w:t>
+      </w:r>
+    </w:p>
+    <w:p>
+      <w:pPr>
+        <w:rPr>
+          <w:lang w:val="es-ES"/>
+        </w:rPr>
+      </w:pPr>
+      <w:r>
+        <w:rPr>
+          <w:noProof/>
+        </w:rPr>
+        <w:drawing>
+          <wp:inline distT="0" distB="0" distL="0" distR="0" wp14:anchorId="1672C7F2" wp14:editId="17EFFF14">
+            <wp:extent cx="1911927" cy="2163174"/>
+            <wp:effectExtent l="0" t="0" r="0" b="8890"/>
+            <wp:docPr id="1" name="Picture 1"/>
+            <wp:cNvGraphicFramePr>
+              <a:graphicFrameLocks xmlns:a="http://schemas.openxmlformats.org/drawingml/2006/main" noChangeAspect="1"/>
+            </wp:cNvGraphicFramePr>
+            <a:graphic xmlns:a="http://schemas.openxmlformats.org/drawingml/2006/main">
+              <a:graphicData uri="http://schemas.openxmlformats.org/drawingml/2006/picture">
+                <pic:pic xmlns:pic="http://schemas.openxmlformats.org/drawingml/2006/picture">
+                  <pic:nvPicPr>
+                    <pic:cNvPr id="1" name=""/>
+                    <pic:cNvPicPr/>
+                  </pic:nvPicPr>
+                  <pic:blipFill>
+                    <a:blip r:embed="rId4"/>
+                    <a:stretch>
+                      <a:fillRect/>
+                    </a:stretch>
+                  </pic:blipFill>
+                  <pic:spPr>
+                    <a:xfrm>
+                      <a:off x="0" y="0"/>
+                      <a:ext cx="1928354" cy="2181760"/>
+                    </a:xfrm>
+                    <a:prstGeom prst="rect">
+                      <a:avLst/>
+                    </a:prstGeom>
+                  </pic:spPr>
+                </pic:pic>
+              </a:graphicData>
+            </a:graphic>
+          </wp:inline>
+        </w:drawing>
+      </w:r>
+    </w:p>
+    <w:p>
+      <w:pPr>
+        <w:rPr>
+          <w:lang w:val="es-ES"/>
+        </w:rPr>
+      </w:pPr>
+    </w:p>
+    <w:p>
+      <w:pPr>
+        <w:rPr>
+          <w:lang w:val="es-ES"/>
+        </w:rPr>
+      </w:pPr>
+      <w:r>
+        <w:rPr>
+          <w:lang w:val="es-ES"/>
+        </w:rPr>
+        <w:t>Creamos el servicio</w:t>
+      </w:r>
+      <w:r>
+        <w:rPr>
+          <w:lang w:val="es-ES"/>
+        </w:rPr>
+        <w:br/>
+      </w:r>
+      <w:proofErr w:type="spellStart"/>
+      <w:r>
+        <w:rPr>
+          <w:lang w:val="es-ES"/>
+        </w:rPr>
+        <w:t>ionic</w:t>
+      </w:r>
+      <w:proofErr w:type="spellEnd"/>
+      <w:r>
+        <w:rPr>
+          <w:lang w:val="es-ES"/>
+        </w:rPr>
+        <w:t xml:space="preserve"> g s </w:t>
+      </w:r>
+      <w:proofErr w:type="spellStart"/>
+      <w:r>
+        <w:rPr>
+          <w:lang w:val="es-ES"/>
+        </w:rPr>
+        <w:t>services</w:t>
+      </w:r>
+      <w:proofErr w:type="spellEnd"/>
+      <w:r>
+        <w:rPr>
+          <w:lang w:val="es-ES"/>
+        </w:rPr>
+        <w:t>/posts</w:t>
+      </w:r>
+    </w:p>
+    <w:p>
+      <w:pPr>
+        <w:rPr>
+          <w:lang w:val="es-ES"/>
+        </w:rPr>
+      </w:pPr>
+      <w:r>
+        <w:rPr>
+          <w:lang w:val="es-ES"/>
+        </w:rPr>
+        <w:t xml:space="preserve">En </w:t>
+      </w:r>
+      <w:proofErr w:type="gramStart"/>
+      <w:r>
+        <w:rPr>
+          <w:lang w:val="es-ES"/>
+        </w:rPr>
+        <w:t>el app</w:t>
+      </w:r>
+      <w:proofErr w:type="gramEnd"/>
+      <w:r>
+        <w:rPr>
+          <w:lang w:val="es-ES"/>
+        </w:rPr>
+        <w:t xml:space="preserve"> module importamos</w:t>
+      </w:r>
+    </w:p>
+    <w:p>
+      <w:pPr>
+        <w:rPr>
+          <w:lang w:val="es-ES"/>
+        </w:rPr>
+      </w:pPr>
+      <w:r>
+        <w:rPr>
+          <w:noProof/>
+        </w:rPr>
+        <w:drawing>
+          <wp:inline distT="0" distB="0" distL="0" distR="0" wp14:anchorId="71B0C42D" wp14:editId="53131F86">
+            <wp:extent cx="4800600" cy="867454"/>
+            <wp:effectExtent l="0" t="0" r="0" b="8890"/>
+            <wp:docPr id="2" name="Picture 2"/>
+            <wp:cNvGraphicFramePr>
+              <a:graphicFrameLocks xmlns:a="http://schemas.openxmlformats.org/drawingml/2006/main" noChangeAspect="1"/>
+            </wp:cNvGraphicFramePr>
+            <a:graphic xmlns:a="http://schemas.openxmlformats.org/drawingml/2006/main">
+              <a:graphicData uri="http://schemas.openxmlformats.org/drawingml/2006/picture">
+                <pic:pic xmlns:pic="http://schemas.openxmlformats.org/drawingml/2006/picture">
+                  <pic:nvPicPr>
+                    <pic:cNvPr id="1" name=""/>
+                    <pic:cNvPicPr/>
+                  </pic:nvPicPr>
+                  <pic:blipFill>
+                    <a:blip r:embed="rId5"/>
+                    <a:stretch>
+                      <a:fillRect/>
+                    </a:stretch>
+                  </pic:blipFill>
+                  <pic:spPr>
+                    <a:xfrm>
+                      <a:off x="0" y="0"/>
+                      <a:ext cx="4846469" cy="875742"/>
+                    </a:xfrm>
+                    <a:prstGeom prst="rect">
+                      <a:avLst/>
+                    </a:prstGeom>
+                  </pic:spPr>
+                </pic:pic>
+              </a:graphicData>
+            </a:graphic>
+          </wp:inline>
+        </w:drawing>
+      </w:r>
+    </w:p>
+    <w:p>
+      <w:pPr>
+        <w:rPr>
+          <w:lang w:val="es-ES"/>
+        </w:rPr>
+      </w:pPr>
+      <w:r>
+        <w:rPr>
+          <w:lang w:val="es-ES"/>
+        </w:rPr>
+        <w:t>Y en el servicio</w:t>
+      </w:r>
+      <w:r>
+        <w:rPr>
+          <w:lang w:val="es-ES"/>
+        </w:rPr>
+        <w:br/>
+      </w:r>
+      <w:r>
+        <w:rPr>
+          <w:noProof/>
+        </w:rPr>
+        <w:drawing>
+          <wp:inline distT="0" distB="0" distL="0" distR="0" wp14:anchorId="7952855A" wp14:editId="3786C23C">
+            <wp:extent cx="2480361" cy="1378527"/>
+            <wp:effectExtent l="0" t="0" r="0" b="0"/>
+            <wp:docPr id="3" name="Picture 3"/>
+            <wp:cNvGraphicFramePr>
+              <a:graphicFrameLocks xmlns:a="http://schemas.openxmlformats.org/drawingml/2006/main" noChangeAspect="1"/>
+            </wp:cNvGraphicFramePr>
+            <a:graphic xmlns:a="http://schemas.openxmlformats.org/drawingml/2006/main">
+              <a:graphicData uri="http://schemas.openxmlformats.org/drawingml/2006/picture">
+                <pic:pic xmlns:pic="http://schemas.openxmlformats.org/drawingml/2006/picture">
+                  <pic:nvPicPr>
+                    <pic:cNvPr id="1" name=""/>
+                    <pic:cNvPicPr/>
+                  </pic:nvPicPr>
+                  <pic:blipFill>
+                    <a:blip r:embed="rId6"/>
+                    <a:stretch>
+                      <a:fillRect/>
+                    </a:stretch>
+                  </pic:blipFill>
+                  <pic:spPr>
+                    <a:xfrm>
+                      <a:off x="0" y="0"/>
+                      <a:ext cx="2498262" cy="1388476"/>
+                    </a:xfrm>
+                    <a:prstGeom prst="rect">
+                      <a:avLst/>
+                    </a:prstGeom>
+                  </pic:spPr>
+                </pic:pic>
+              </a:graphicData>
+            </a:graphic>
+          </wp:inline>
+        </w:drawing>
+      </w:r>
+      <w:r>
+        <w:rPr>
+          <w:lang w:val="es-ES"/>
+        </w:rPr>
+        <w:br/>
+      </w:r>
+    </w:p>
+    <w:p>
+      <w:pPr>
+        <w:rPr>
+          <w:lang w:val="es-ES"/>
+        </w:rPr>
+      </w:pPr>
+      <w:r>
+        <w:rPr>
+          <w:noProof/>
+        </w:rPr>
+        <w:drawing>
+          <wp:inline distT="0" distB="0" distL="0" distR="0" wp14:anchorId="1C017E29" wp14:editId="59F868DC">
+            <wp:extent cx="3553690" cy="624959"/>
+            <wp:effectExtent l="0" t="0" r="8890" b="3810"/>
+            <wp:docPr id="4" name="Picture 4"/>
+            <wp:cNvGraphicFramePr>
+              <a:graphicFrameLocks xmlns:a="http://schemas.openxmlformats.org/drawingml/2006/main" noChangeAspect="1"/>
+            </wp:cNvGraphicFramePr>
+            <a:graphic xmlns:a="http://schemas.openxmlformats.org/drawingml/2006/main">
+              <a:graphicData uri="http://schemas.openxmlformats.org/drawingml/2006/picture">
+                <pic:pic xmlns:pic="http://schemas.openxmlformats.org/drawingml/2006/picture">
+                  <pic:nvPicPr>
+                    <pic:cNvPr id="1" name=""/>
+                    <pic:cNvPicPr/>
+                  </pic:nvPicPr>
+                  <pic:blipFill>
+                    <a:blip r:embed="rId7"/>
+                    <a:stretch>
+                      <a:fillRect/>
+                    </a:stretch>
+                  </pic:blipFill>
+                  <pic:spPr>
+                    <a:xfrm>
+                      <a:off x="0" y="0"/>
+                      <a:ext cx="3630378" cy="638446"/>
+                    </a:xfrm>
+                    <a:prstGeom prst="rect">
+                      <a:avLst/>
+                    </a:prstGeom>
+                  </pic:spPr>
+                </pic:pic>
+              </a:graphicData>
+            </a:graphic>
+          </wp:inline>
+        </w:drawing>
+      </w:r>
+    </w:p>
+    <w:p>
+      <w:pPr>
+        <w:rPr>
+          <w:lang w:val="es-ES"/>
+        </w:rPr>
+      </w:pPr>
+    </w:p>
+    <w:p>
+      <w:pPr>
+        <w:rPr>
+          <w:lang w:val="es-ES"/>
+        </w:rPr>
+      </w:pPr>
+      <w:r>
+        <w:rPr>
+          <w:lang w:val="es-ES"/>
+        </w:rPr>
+        <w:lastRenderedPageBreak/>
+        <w:t xml:space="preserve">En el componente de </w:t>
+      </w:r>
+      <w:proofErr w:type="spellStart"/>
+      <w:r>
+        <w:rPr>
+          <w:lang w:val="es-ES"/>
+        </w:rPr>
+        <w:t>tabs</w:t>
+      </w:r>
+      <w:proofErr w:type="spellEnd"/>
+      <w:r>
+        <w:rPr>
+          <w:lang w:val="es-ES"/>
+        </w:rPr>
+        <w:t xml:space="preserve"> solo como prueba consultamos el servicio, el cual nos mandara una respuesta de error por el </w:t>
+      </w:r>
+      <w:proofErr w:type="spellStart"/>
+      <w:r>
+        <w:rPr>
+          <w:lang w:val="es-ES"/>
+        </w:rPr>
+        <w:t>cross</w:t>
+      </w:r>
+      <w:proofErr w:type="spellEnd"/>
+      <w:r>
+        <w:rPr>
+          <w:lang w:val="es-ES"/>
+        </w:rPr>
+        <w:t xml:space="preserve"> </w:t>
+      </w:r>
+      <w:proofErr w:type="spellStart"/>
+      <w:r>
+        <w:rPr>
+          <w:lang w:val="es-ES"/>
+        </w:rPr>
+        <w:t>origin</w:t>
+      </w:r>
+      <w:proofErr w:type="spellEnd"/>
+      <w:r>
+        <w:rPr>
+          <w:lang w:val="es-ES"/>
+        </w:rPr>
+        <w:t>.</w:t>
+      </w:r>
+    </w:p>
+    <w:p>
+      <w:pPr>
+        <w:rPr>
+          <w:lang w:val="es-ES"/>
+        </w:rPr>
+      </w:pPr>
+      <w:r>
+        <w:rPr>
+          <w:noProof/>
+        </w:rPr>
+        <w:drawing>
+          <wp:inline distT="0" distB="0" distL="0" distR="0" wp14:anchorId="29264C4A" wp14:editId="00CC9719">
+            <wp:extent cx="3649722" cy="671945"/>
+            <wp:effectExtent l="0" t="0" r="8255" b="0"/>
+            <wp:docPr id="5" name="Picture 5"/>
+            <wp:cNvGraphicFramePr>
+              <a:graphicFrameLocks xmlns:a="http://schemas.openxmlformats.org/drawingml/2006/main" noChangeAspect="1"/>
+            </wp:cNvGraphicFramePr>
+            <a:graphic xmlns:a="http://schemas.openxmlformats.org/drawingml/2006/main">
+              <a:graphicData uri="http://schemas.openxmlformats.org/drawingml/2006/picture">
+                <pic:pic xmlns:pic="http://schemas.openxmlformats.org/drawingml/2006/picture">
+                  <pic:nvPicPr>
+                    <pic:cNvPr id="1" name=""/>
+                    <pic:cNvPicPr/>
+                  </pic:nvPicPr>
+                  <pic:blipFill>
+                    <a:blip r:embed="rId8"/>
+                    <a:stretch>
+                      <a:fillRect/>
+                    </a:stretch>
+                  </pic:blipFill>
+                  <pic:spPr>
+                    <a:xfrm>
+                      <a:off x="0" y="0"/>
+                      <a:ext cx="3703183" cy="681788"/>
+                    </a:xfrm>
+                    <a:prstGeom prst="rect">
+                      <a:avLst/>
+                    </a:prstGeom>
+                  </pic:spPr>
+                </pic:pic>
+              </a:graphicData>
+            </a:graphic>
+          </wp:inline>
+        </w:drawing>
+      </w:r>
+    </w:p>
+    <w:p>
+      <w:pPr>
+        <w:rPr>
+          <w:lang w:val="es-ES"/>
+        </w:rPr>
+      </w:pPr>
+      <w:r>
+        <w:rPr>
+          <w:noProof/>
+        </w:rPr>
+        <w:drawing>
+          <wp:inline distT="0" distB="0" distL="0" distR="0" wp14:anchorId="3C21DBF0" wp14:editId="6AFA06CB">
+            <wp:extent cx="5612130" cy="243205"/>
+            <wp:effectExtent l="0" t="0" r="7620" b="4445"/>
+            <wp:docPr id="6" name="Picture 6"/>
+            <wp:cNvGraphicFramePr>
+              <a:graphicFrameLocks xmlns:a="http://schemas.openxmlformats.org/drawingml/2006/main" noChangeAspect="1"/>
+            </wp:cNvGraphicFramePr>
+            <a:graphic xmlns:a="http://schemas.openxmlformats.org/drawingml/2006/main">
+              <a:graphicData uri="http://schemas.openxmlformats.org/drawingml/2006/picture">
+                <pic:pic xmlns:pic="http://schemas.openxmlformats.org/drawingml/2006/picture">
+                  <pic:nvPicPr>
+                    <pic:cNvPr id="1" name=""/>
+                    <pic:cNvPicPr/>
+                  </pic:nvPicPr>
+                  <pic:blipFill>
+                    <a:blip r:embed="rId9"/>
+                    <a:stretch>
+                      <a:fillRect/>
+                    </a:stretch>
+                  </pic:blipFill>
+                  <pic:spPr>
+                    <a:xfrm>
+                      <a:off x="0" y="0"/>
+                      <a:ext cx="5612130" cy="243205"/>
+                    </a:xfrm>
+                    <a:prstGeom prst="rect">
+                      <a:avLst/>
+                    </a:prstGeom>
+                  </pic:spPr>
+                </pic:pic>
+              </a:graphicData>
+            </a:graphic>
+          </wp:inline>
+        </w:drawing>
+      </w:r>
+    </w:p>
+    <w:p>
+      <w:hyperlink r:id="rId10" w:history="1">
+        <w:r>
+          <w:rPr>
+            <w:rStyle w:val="Hyperlink"/>
+          </w:rPr>
+          <w:t>https://chrome.google.com/webstore/detail/allow-control-allow-origi/nlfbmbojpeacfghkpbjhddihlkkiljbi/related</w:t>
+        </w:r>
+      </w:hyperlink>
+      <w:r>
+        <w:br/>
+        <w:t>Con ese plugin se puede verificar</w:t>
+      </w:r>
+    </w:p>
+    <w:p>
+      <w:r>
+        <w:t xml:space="preserve">Para resolver el problema del </w:t>
+      </w:r>
+      <w:proofErr w:type="spellStart"/>
+      <w:r>
+        <w:t>cors</w:t>
+      </w:r>
+      <w:proofErr w:type="spellEnd"/>
+      <w:r>
+        <w:t xml:space="preserve"> es necesario modificar el </w:t>
+      </w:r>
+      <w:proofErr w:type="spellStart"/>
+      <w:r>
+        <w:t>backend</w:t>
+      </w:r>
+      <w:proofErr w:type="spellEnd"/>
+      <w:r>
+        <w:t>.</w:t>
+      </w:r>
+    </w:p>
+    <w:p>
+      <w:r>
+        <w:t xml:space="preserve">En el </w:t>
+      </w:r>
+      <w:proofErr w:type="spellStart"/>
+      <w:r>
+        <w:t>index</w:t>
+      </w:r>
+      <w:proofErr w:type="spellEnd"/>
+      <w:r>
+        <w:t>.</w:t>
+      </w:r>
+    </w:p>
+    <w:p>
+      <w:r>
+        <w:rPr>
+          <w:noProof/>
+        </w:rPr>
+        <w:drawing>
+          <wp:inline distT="0" distB="0" distL="0" distR="0" wp14:anchorId="26495199" wp14:editId="07F95CD1">
+            <wp:extent cx="1884218" cy="187700"/>
+            <wp:effectExtent l="0" t="0" r="1905" b="3175"/>
+            <wp:docPr id="8" name="Picture 8"/>
+            <wp:cNvGraphicFramePr>
+              <a:graphicFrameLocks xmlns:a="http://schemas.openxmlformats.org/drawingml/2006/main" noChangeAspect="1"/>
+            </wp:cNvGraphicFramePr>
+            <a:graphic xmlns:a="http://schemas.openxmlformats.org/drawingml/2006/main">
+              <a:graphicData uri="http://schemas.openxmlformats.org/drawingml/2006/picture">
+                <pic:pic xmlns:pic="http://schemas.openxmlformats.org/drawingml/2006/picture">
+                  <pic:nvPicPr>
+                    <pic:cNvPr id="1" name=""/>
+                    <pic:cNvPicPr/>
+                  </pic:nvPicPr>
+                  <pic:blipFill>
+                    <a:blip r:embed="rId11"/>
+                    <a:stretch>
+                      <a:fillRect/>
+                    </a:stretch>
+                  </pic:blipFill>
+                  <pic:spPr>
+                    <a:xfrm>
+                      <a:off x="0" y="0"/>
+                      <a:ext cx="1952063" cy="194459"/>
+                    </a:xfrm>
+                    <a:prstGeom prst="rect">
+                      <a:avLst/>
+                    </a:prstGeom>
+                  </pic:spPr>
+                </pic:pic>
+              </a:graphicData>
+            </a:graphic>
+          </wp:inline>
+        </w:drawing>
+      </w:r>
+    </w:p>
+    <w:p>
+      <w:pPr>
+        <w:rPr>
+          <w:lang w:val="es-ES"/>
+        </w:rPr>
+      </w:pPr>
+      <w:r>
+        <w:rPr>
+          <w:noProof/>
+        </w:rPr>
+        <w:drawing>
+          <wp:inline distT="0" distB="0" distL="0" distR="0" wp14:anchorId="51524035" wp14:editId="657D1787">
+            <wp:extent cx="4578927" cy="463177"/>
+            <wp:effectExtent l="0" t="0" r="0" b="0"/>
+            <wp:docPr id="7" name="Picture 7"/>
+            <wp:cNvGraphicFramePr>
+              <a:graphicFrameLocks xmlns:a="http://schemas.openxmlformats.org/drawingml/2006/main" noChangeAspect="1"/>
+            </wp:cNvGraphicFramePr>
+            <a:graphic xmlns:a="http://schemas.openxmlformats.org/drawingml/2006/main">
+              <a:graphicData uri="http://schemas.openxmlformats.org/drawingml/2006/picture">
+                <pic:pic xmlns:pic="http://schemas.openxmlformats.org/drawingml/2006/picture">
+                  <pic:nvPicPr>
+                    <pic:cNvPr id="1" name=""/>
+                    <pic:cNvPicPr/>
+                  </pic:nvPicPr>
+                  <pic:blipFill>
+                    <a:blip r:embed="rId12"/>
+                    <a:stretch>
+                      <a:fillRect/>
+                    </a:stretch>
+                  </pic:blipFill>
+                  <pic:spPr>
+                    <a:xfrm>
+                      <a:off x="0" y="0"/>
+                      <a:ext cx="4640077" cy="469363"/>
+                    </a:xfrm>
+                    <a:prstGeom prst="rect">
+                      <a:avLst/>
+                    </a:prstGeom>
+                  </pic:spPr>
+                </pic:pic>
+              </a:graphicData>
+            </a:graphic>
+          </wp:inline>
+        </w:drawing>
+      </w:r>
+    </w:p>
+    <w:p>
+      <w:pPr>
+        <w:rPr>
+          <w:lang w:val="es-ES"/>
+        </w:rPr>
+      </w:pPr>
+      <w:r>
+        <w:rPr>
+          <w:lang w:val="es-ES"/>
+        </w:rPr>
+        <w:t xml:space="preserve">Y luego correr nuevamente el </w:t>
+      </w:r>
+      <w:proofErr w:type="spellStart"/>
+      <w:r>
+        <w:rPr>
+          <w:lang w:val="es-ES"/>
+        </w:rPr>
+        <w:t>node</w:t>
+      </w:r>
+      <w:proofErr w:type="spellEnd"/>
+      <w:r>
+        <w:rPr>
+          <w:lang w:val="es-ES"/>
+        </w:rPr>
+        <w:t xml:space="preserve"> </w:t>
+      </w:r>
+      <w:proofErr w:type="spellStart"/>
+      <w:r>
+        <w:rPr>
+          <w:lang w:val="es-ES"/>
+        </w:rPr>
+        <w:t>dist</w:t>
+      </w:r>
+      <w:proofErr w:type="spellEnd"/>
+      <w:r>
+        <w:rPr>
+          <w:lang w:val="es-ES"/>
+        </w:rPr>
+        <w:br/>
+        <w:t>Correr en Firefox y todo bien</w:t>
+      </w:r>
+    </w:p>
+    <w:p>
+      <w:pPr>
+        <w:rPr>
+          <w:lang w:val="es-ES"/>
+        </w:rPr>
+      </w:pPr>
+      <w:r>
+        <w:rPr>
+          <w:lang w:val="es-ES"/>
+        </w:rPr>
+        <w:br w:type="page"/>
+      </w:r>
+    </w:p>
+    <w:p>
+      <w:pPr>
+        <w:rPr>
+          <w:lang w:val="es-ES"/>
+        </w:rPr>
+      </w:pPr>
+      <w:r>
+        <w:rPr>
+          <w:lang w:val="es-ES"/>
+        </w:rPr>
+        <w:lastRenderedPageBreak/>
+        <w:t xml:space="preserve">Ahora desde </w:t>
+      </w:r>
+      <w:proofErr w:type="spellStart"/>
+      <w:r>
+        <w:rPr>
+          <w:lang w:val="es-ES"/>
+        </w:rPr>
+        <w:t>postman</w:t>
+      </w:r>
+      <w:proofErr w:type="spellEnd"/>
+      <w:r>
+        <w:rPr>
+          <w:lang w:val="es-ES"/>
+        </w:rPr>
+        <w:t xml:space="preserve"> le pegamos al servicio y creamos una interfaz con la ayuda </w:t>
+      </w:r>
+      <w:proofErr w:type="gramStart"/>
+      <w:r>
+        <w:rPr>
+          <w:lang w:val="es-ES"/>
+        </w:rPr>
+        <w:t>del visual</w:t>
+      </w:r>
+      <w:proofErr w:type="gramEnd"/>
+      <w:r>
+        <w:rPr>
+          <w:lang w:val="es-ES"/>
+        </w:rPr>
+        <w:t xml:space="preserve"> </w:t>
+      </w:r>
+      <w:proofErr w:type="spellStart"/>
+      <w:r>
+        <w:rPr>
+          <w:lang w:val="es-ES"/>
+        </w:rPr>
+        <w:t>code</w:t>
+      </w:r>
+      <w:proofErr w:type="spellEnd"/>
+    </w:p>
+    <w:p>
+      <w:pPr>
+        <w:rPr>
+          <w:lang w:val="es-ES"/>
+        </w:rPr>
+      </w:pPr>
+      <w:r>
+        <w:rPr>
+          <w:noProof/>
+        </w:rPr>
+        <w:drawing>
+          <wp:inline distT="0" distB="0" distL="0" distR="0" wp14:anchorId="358F615F" wp14:editId="688FF09E">
+            <wp:extent cx="1793315" cy="2085109"/>
+            <wp:effectExtent l="0" t="0" r="0" b="0"/>
+            <wp:docPr id="9" name="Picture 9"/>
+            <wp:cNvGraphicFramePr>
+              <a:graphicFrameLocks xmlns:a="http://schemas.openxmlformats.org/drawingml/2006/main" noChangeAspect="1"/>
+            </wp:cNvGraphicFramePr>
+            <a:graphic xmlns:a="http://schemas.openxmlformats.org/drawingml/2006/main">
+              <a:graphicData uri="http://schemas.openxmlformats.org/drawingml/2006/picture">
+                <pic:pic xmlns:pic="http://schemas.openxmlformats.org/drawingml/2006/picture">
+                  <pic:nvPicPr>
+                    <pic:cNvPr id="1" name=""/>
+                    <pic:cNvPicPr/>
+                  </pic:nvPicPr>
+                  <pic:blipFill>
+                    <a:blip r:embed="rId13"/>
+                    <a:stretch>
+                      <a:fillRect/>
+                    </a:stretch>
+                  </pic:blipFill>
+                  <pic:spPr>
+                    <a:xfrm>
+                      <a:off x="0" y="0"/>
+                      <a:ext cx="1811923" cy="2106745"/>
+                    </a:xfrm>
+                    <a:prstGeom prst="rect">
+                      <a:avLst/>
+                    </a:prstGeom>
+                  </pic:spPr>
+                </pic:pic>
+              </a:graphicData>
+            </a:graphic>
+          </wp:inline>
+        </w:drawing>
+      </w:r>
+    </w:p>
+    <w:p>
+      <w:pPr>
+        <w:rPr>
+          <w:lang w:val="es-ES"/>
+        </w:rPr>
+      </w:pPr>
+      <w:r>
+        <w:rPr>
+          <w:lang w:val="es-ES"/>
+        </w:rPr>
+        <w:t xml:space="preserve">Y en el servicio </w:t>
+      </w:r>
+      <w:proofErr w:type="spellStart"/>
+      <w:r>
+        <w:rPr>
+          <w:lang w:val="es-ES"/>
+        </w:rPr>
+        <w:t>tipamos</w:t>
+      </w:r>
+      <w:proofErr w:type="spellEnd"/>
+      <w:r>
+        <w:rPr>
+          <w:lang w:val="es-ES"/>
+        </w:rPr>
+        <w:t xml:space="preserve"> la respuesta.</w:t>
+      </w:r>
+    </w:p>
+    <w:p>
+      <w:pPr>
+        <w:rPr>
+          <w:lang w:val="es-ES"/>
+        </w:rPr>
+      </w:pPr>
+      <w:r>
+        <w:rPr>
+          <w:noProof/>
+        </w:rPr>
+        <w:drawing>
+          <wp:inline distT="0" distB="0" distL="0" distR="0" wp14:anchorId="235878F0" wp14:editId="6A786FA1">
+            <wp:extent cx="4197927" cy="577583"/>
+            <wp:effectExtent l="0" t="0" r="0" b="0"/>
+            <wp:docPr id="10" name="Picture 10"/>
+            <wp:cNvGraphicFramePr>
+              <a:graphicFrameLocks xmlns:a="http://schemas.openxmlformats.org/drawingml/2006/main" noChangeAspect="1"/>
+            </wp:cNvGraphicFramePr>
+            <a:graphic xmlns:a="http://schemas.openxmlformats.org/drawingml/2006/main">
+              <a:graphicData uri="http://schemas.openxmlformats.org/drawingml/2006/picture">
+                <pic:pic xmlns:pic="http://schemas.openxmlformats.org/drawingml/2006/picture">
+                  <pic:nvPicPr>
+                    <pic:cNvPr id="1" name=""/>
+                    <pic:cNvPicPr/>
+                  </pic:nvPicPr>
+                  <pic:blipFill>
+                    <a:blip r:embed="rId14"/>
+                    <a:stretch>
+                      <a:fillRect/>
+                    </a:stretch>
+                  </pic:blipFill>
+                  <pic:spPr>
+                    <a:xfrm>
+                      <a:off x="0" y="0"/>
+                      <a:ext cx="4293851" cy="590781"/>
+                    </a:xfrm>
+                    <a:prstGeom prst="rect">
+                      <a:avLst/>
+                    </a:prstGeom>
+                  </pic:spPr>
+                </pic:pic>
+              </a:graphicData>
+            </a:graphic>
+          </wp:inline>
+        </w:drawing>
+      </w:r>
+    </w:p>
+    <w:p>
+      <w:pPr>
+        <w:rPr>
+          <w:lang w:val="es-ES"/>
+        </w:rPr>
+      </w:pPr>
+      <w:r>
+        <w:rPr>
+          <w:lang w:val="es-ES"/>
+        </w:rPr>
+        <w:t xml:space="preserve">En el tab1 creamos el arreglo de posts y lo llenamos con la respuesta del </w:t>
+      </w:r>
+      <w:proofErr w:type="spellStart"/>
+      <w:r>
+        <w:rPr>
+          <w:lang w:val="es-ES"/>
+        </w:rPr>
+        <w:t>serivcio</w:t>
+      </w:r>
+      <w:proofErr w:type="spellEnd"/>
+      <w:r>
+        <w:rPr>
+          <w:lang w:val="es-ES"/>
+        </w:rPr>
+        <w:t xml:space="preserve">, utilizando el </w:t>
+      </w:r>
+      <w:proofErr w:type="spellStart"/>
+      <w:r>
+        <w:rPr>
+          <w:lang w:val="es-ES"/>
+        </w:rPr>
+        <w:t>push</w:t>
+      </w:r>
+      <w:proofErr w:type="spellEnd"/>
+      <w:r>
+        <w:rPr>
+          <w:lang w:val="es-ES"/>
+        </w:rPr>
+        <w:t xml:space="preserve"> y spread para que se </w:t>
+      </w:r>
+      <w:r>
+        <w:rPr>
+          <w:lang w:val="es-ES"/>
+        </w:rPr>
+        <w:br/>
+      </w:r>
+      <w:r>
+        <w:rPr>
+          <w:noProof/>
+        </w:rPr>
+        <w:drawing>
+          <wp:inline distT="0" distB="0" distL="0" distR="0" wp14:anchorId="725F46ED" wp14:editId="0BC1B9BC">
+            <wp:extent cx="3575228" cy="928254"/>
+            <wp:effectExtent l="0" t="0" r="6350" b="5715"/>
+            <wp:docPr id="11" name="Picture 11"/>
+            <wp:cNvGraphicFramePr>
+              <a:graphicFrameLocks xmlns:a="http://schemas.openxmlformats.org/drawingml/2006/main" noChangeAspect="1"/>
+            </wp:cNvGraphicFramePr>
+            <a:graphic xmlns:a="http://schemas.openxmlformats.org/drawingml/2006/main">
+              <a:graphicData uri="http://schemas.openxmlformats.org/drawingml/2006/picture">
+                <pic:pic xmlns:pic="http://schemas.openxmlformats.org/drawingml/2006/picture">
+                  <pic:nvPicPr>
+                    <pic:cNvPr id="1" name=""/>
+                    <pic:cNvPicPr/>
+                  </pic:nvPicPr>
+                  <pic:blipFill>
+                    <a:blip r:embed="rId15"/>
+                    <a:stretch>
+                      <a:fillRect/>
+                    </a:stretch>
+                  </pic:blipFill>
+                  <pic:spPr>
+                    <a:xfrm>
+                      <a:off x="0" y="0"/>
+                      <a:ext cx="3632217" cy="943050"/>
+                    </a:xfrm>
+                    <a:prstGeom prst="rect">
+                      <a:avLst/>
+                    </a:prstGeom>
+                  </pic:spPr>
+                </pic:pic>
+              </a:graphicData>
+            </a:graphic>
+          </wp:inline>
+        </w:drawing>
+      </w:r>
+    </w:p>
+    <w:p>
+      <w:pPr>
+        <w:rPr>
+          <w:lang w:val="es-ES"/>
+        </w:rPr>
+      </w:pPr>
+      <w:r>
+        <w:rPr>
+          <w:lang w:val="es-ES"/>
+        </w:rPr>
+        <w:t xml:space="preserve">Vamos a crear un componente </w:t>
+      </w:r>
+      <w:r>
+        <w:rPr>
+          <w:lang w:val="es-ES"/>
+        </w:rPr>
+        <w:t xml:space="preserve">post y posts y un </w:t>
+      </w:r>
+      <w:proofErr w:type="spellStart"/>
+      <w:r>
+        <w:rPr>
+          <w:lang w:val="es-ES"/>
+        </w:rPr>
+        <w:t>modulo</w:t>
+      </w:r>
+      <w:proofErr w:type="spellEnd"/>
+      <w:r>
+        <w:rPr>
+          <w:lang w:val="es-ES"/>
+        </w:rPr>
+        <w:t xml:space="preserve"> de componentes</w:t>
+      </w:r>
+    </w:p>
+    <w:p>
+      <w:pPr>
+        <w:rPr>
+          <w:lang w:val="es-ES"/>
+        </w:rPr>
+      </w:pPr>
+      <w:r>
+        <w:rPr>
+          <w:noProof/>
+        </w:rPr>
+        <w:drawing>
+          <wp:inline distT="0" distB="0" distL="0" distR="0" wp14:anchorId="2B043A9B" wp14:editId="5004260B">
+            <wp:extent cx="1884218" cy="1035945"/>
+            <wp:effectExtent l="0" t="0" r="1905" b="0"/>
+            <wp:docPr id="12" name="Picture 12"/>
+            <wp:cNvGraphicFramePr>
+              <a:graphicFrameLocks xmlns:a="http://schemas.openxmlformats.org/drawingml/2006/main" noChangeAspect="1"/>
+            </wp:cNvGraphicFramePr>
+            <a:graphic xmlns:a="http://schemas.openxmlformats.org/drawingml/2006/main">
+              <a:graphicData uri="http://schemas.openxmlformats.org/drawingml/2006/picture">
+                <pic:pic xmlns:pic="http://schemas.openxmlformats.org/drawingml/2006/picture">
+                  <pic:nvPicPr>
+                    <pic:cNvPr id="1" name=""/>
+                    <pic:cNvPicPr/>
+                  </pic:nvPicPr>
+                  <pic:blipFill>
+                    <a:blip r:embed="rId16"/>
+                    <a:stretch>
+                      <a:fillRect/>
+                    </a:stretch>
+                  </pic:blipFill>
+                  <pic:spPr>
+                    <a:xfrm>
+                      <a:off x="0" y="0"/>
+                      <a:ext cx="1904536" cy="1047116"/>
+                    </a:xfrm>
+                    <a:prstGeom prst="rect">
+                      <a:avLst/>
+                    </a:prstGeom>
+                  </pic:spPr>
+                </pic:pic>
+              </a:graphicData>
+            </a:graphic>
+          </wp:inline>
+        </w:drawing>
+      </w:r>
+      <w:r>
+        <w:rPr>
+          <w:lang w:val="es-ES"/>
+        </w:rPr>
+        <w:br/>
+        <w:t>Siendo el modulo</w:t>
+      </w:r>
+    </w:p>
+    <w:p>
+      <w:pPr>
+        <w:rPr>
+          <w:lang w:val="es-ES"/>
+        </w:rPr>
+      </w:pPr>
+      <w:r>
+        <w:rPr>
+          <w:noProof/>
+        </w:rPr>
+        <w:drawing>
+          <wp:inline distT="0" distB="0" distL="0" distR="0" wp14:anchorId="08BD4B8C" wp14:editId="590D9688">
+            <wp:extent cx="2583872" cy="1414847"/>
+            <wp:effectExtent l="0" t="0" r="6985" b="0"/>
+            <wp:docPr id="13" name="Picture 13"/>
+            <wp:cNvGraphicFramePr>
+              <a:graphicFrameLocks xmlns:a="http://schemas.openxmlformats.org/drawingml/2006/main" noChangeAspect="1"/>
+            </wp:cNvGraphicFramePr>
+            <a:graphic xmlns:a="http://schemas.openxmlformats.org/drawingml/2006/main">
+              <a:graphicData uri="http://schemas.openxmlformats.org/drawingml/2006/picture">
+                <pic:pic xmlns:pic="http://schemas.openxmlformats.org/drawingml/2006/picture">
+                  <pic:nvPicPr>
+                    <pic:cNvPr id="1" name=""/>
+                    <pic:cNvPicPr/>
+                  </pic:nvPicPr>
+                  <pic:blipFill>
+                    <a:blip r:embed="rId17"/>
+                    <a:stretch>
+                      <a:fillRect/>
+                    </a:stretch>
+                  </pic:blipFill>
+                  <pic:spPr>
+                    <a:xfrm>
+                      <a:off x="0" y="0"/>
+                      <a:ext cx="2604610" cy="1426203"/>
+                    </a:xfrm>
+                    <a:prstGeom prst="rect">
+                      <a:avLst/>
+                    </a:prstGeom>
+                  </pic:spPr>
+                </pic:pic>
+              </a:graphicData>
+            </a:graphic>
+          </wp:inline>
+        </w:drawing>
+      </w:r>
+    </w:p>
+    <w:p>
+      <w:pPr>
+        <w:rPr>
+          <w:lang w:val="es-ES"/>
+        </w:rPr>
+      </w:pPr>
+    </w:p>
+    <w:p>
+      <w:pPr>
+        <w:rPr>
+          <w:lang w:val="es-ES"/>
+        </w:rPr>
+      </w:pPr>
+      <w:r>
+        <w:rPr>
+          <w:lang w:val="es-ES"/>
+        </w:rPr>
+        <w:lastRenderedPageBreak/>
+        <w:t xml:space="preserve">Importamos el </w:t>
+      </w:r>
+      <w:proofErr w:type="spellStart"/>
+      <w:r>
+        <w:rPr>
+          <w:lang w:val="es-ES"/>
+        </w:rPr>
+        <w:t>components</w:t>
+      </w:r>
+      <w:proofErr w:type="spellEnd"/>
+      <w:r>
+        <w:rPr>
+          <w:lang w:val="es-ES"/>
+        </w:rPr>
+        <w:t xml:space="preserve"> module en el </w:t>
+      </w:r>
+      <w:proofErr w:type="spellStart"/>
+      <w:r>
+        <w:rPr>
+          <w:lang w:val="es-ES"/>
+        </w:rPr>
+        <w:t>modulo</w:t>
+      </w:r>
+      <w:proofErr w:type="spellEnd"/>
+      <w:r>
+        <w:rPr>
+          <w:lang w:val="es-ES"/>
+        </w:rPr>
+        <w:t xml:space="preserve"> de </w:t>
+      </w:r>
+      <w:proofErr w:type="spellStart"/>
+      <w:r>
+        <w:rPr>
+          <w:lang w:val="es-ES"/>
+        </w:rPr>
+        <w:t>tab</w:t>
+      </w:r>
+      <w:proofErr w:type="spellEnd"/>
+      <w:r>
+        <w:rPr>
+          <w:lang w:val="es-ES"/>
+        </w:rPr>
+        <w:t xml:space="preserve"> 1 y luego ya podemos usar el tag en el </w:t>
+      </w:r>
+      <w:proofErr w:type="spellStart"/>
+      <w:r>
+        <w:rPr>
+          <w:lang w:val="es-ES"/>
+        </w:rPr>
+        <w:t>hmtl</w:t>
+      </w:r>
+      <w:proofErr w:type="spellEnd"/>
+      <w:r>
+        <w:rPr>
+          <w:lang w:val="es-ES"/>
+        </w:rPr>
+        <w:t>.</w:t>
+      </w:r>
+    </w:p>
+    <w:p>
+      <w:pPr>
+        <w:rPr>
+          <w:lang w:val="es-ES"/>
+        </w:rPr>
+      </w:pPr>
+      <w:r>
+        <w:rPr>
+          <w:lang w:val="es-ES"/>
+        </w:rPr>
+        <w:t xml:space="preserve">Estructurando para </w:t>
+      </w:r>
+      <w:proofErr w:type="gramStart"/>
+      <w:r>
+        <w:rPr>
+          <w:lang w:val="es-ES"/>
+        </w:rPr>
+        <w:t>diferente pantallas</w:t>
+      </w:r>
+      <w:proofErr w:type="gramEnd"/>
+      <w:r>
+        <w:rPr>
+          <w:lang w:val="es-ES"/>
+        </w:rPr>
+        <w:t xml:space="preserve"> los posts.</w:t>
+      </w:r>
+    </w:p>
+    <w:p>
+      <w:pPr>
+        <w:rPr>
+          <w:lang w:val="es-ES"/>
+        </w:rPr>
+      </w:pPr>
+      <w:r>
+        <w:rPr>
+          <w:noProof/>
+        </w:rPr>
+        <w:drawing>
+          <wp:inline distT="0" distB="0" distL="0" distR="0" wp14:anchorId="3446E257" wp14:editId="318E7C65">
+            <wp:extent cx="5260822" cy="1032164"/>
+            <wp:effectExtent l="0" t="0" r="0" b="0"/>
+            <wp:docPr id="14" name="Picture 14"/>
+            <wp:cNvGraphicFramePr>
+              <a:graphicFrameLocks xmlns:a="http://schemas.openxmlformats.org/drawingml/2006/main" noChangeAspect="1"/>
+            </wp:cNvGraphicFramePr>
+            <a:graphic xmlns:a="http://schemas.openxmlformats.org/drawingml/2006/main">
+              <a:graphicData uri="http://schemas.openxmlformats.org/drawingml/2006/picture">
+                <pic:pic xmlns:pic="http://schemas.openxmlformats.org/drawingml/2006/picture">
+                  <pic:nvPicPr>
+                    <pic:cNvPr id="1" name=""/>
+                    <pic:cNvPicPr/>
+                  </pic:nvPicPr>
+                  <pic:blipFill>
+                    <a:blip r:embed="rId18"/>
+                    <a:stretch>
+                      <a:fillRect/>
+                    </a:stretch>
+                  </pic:blipFill>
+                  <pic:spPr>
+                    <a:xfrm>
+                      <a:off x="0" y="0"/>
+                      <a:ext cx="5272783" cy="1034511"/>
+                    </a:xfrm>
+                    <a:prstGeom prst="rect">
+                      <a:avLst/>
+                    </a:prstGeom>
+                  </pic:spPr>
+                </pic:pic>
+              </a:graphicData>
+            </a:graphic>
+          </wp:inline>
+        </w:drawing>
+      </w:r>
+    </w:p>
+    <w:p>
+      <w:pPr>
+        <w:rPr>
+          <w:lang w:val="es-ES"/>
+        </w:rPr>
+      </w:pPr>
+    </w:p>
+    <w:p>
+      <w:pPr>
+        <w:rPr>
+          <w:lang w:val="es-ES"/>
+        </w:rPr>
+      </w:pPr>
       <w:bookmarkStart w:id="0" w:name="_GoBack"/>
       <w:bookmarkEnd w:id="0"/>
+    </w:p>
+    <w:p>
+      <w:pPr>
+        <w:rPr>
+          <w:lang w:val="es-ES"/>
+        </w:rPr>
+      </w:pPr>
     </w:p>
     <w:sectPr>
       <w:pgSz w:w="12240" w:h="15840"/>
@@ -485,6 +1727,48 @@
     <w:semiHidden/>
     <w:unhideWhenUsed/>
   </w:style>
+  <w:style w:type="paragraph" w:styleId="BalloonText">
+    <w:name w:val="Balloon Text"/>
+    <w:basedOn w:val="Normal"/>
+    <w:link w:val="BalloonTextChar"/>
+    <w:uiPriority w:val="99"/>
+    <w:semiHidden/>
+    <w:unhideWhenUsed/>
+    <w:rsid w:val="00C35C2D"/>
+    <w:pPr>
+      <w:spacing w:after="0" w:line="240" w:lineRule="auto"/>
+    </w:pPr>
+    <w:rPr>
+      <w:rFonts w:ascii="Segoe UI" w:hAnsi="Segoe UI" w:cs="Segoe UI"/>
+      <w:sz w:val="18"/>
+      <w:szCs w:val="18"/>
+    </w:rPr>
+  </w:style>
+  <w:style w:type="character" w:customStyle="1" w:styleId="BalloonTextChar">
+    <w:name w:val="Balloon Text Char"/>
+    <w:basedOn w:val="DefaultParagraphFont"/>
+    <w:link w:val="BalloonText"/>
+    <w:uiPriority w:val="99"/>
+    <w:semiHidden/>
+    <w:rsid w:val="00C35C2D"/>
+    <w:rPr>
+      <w:rFonts w:ascii="Segoe UI" w:hAnsi="Segoe UI" w:cs="Segoe UI"/>
+      <w:sz w:val="18"/>
+      <w:szCs w:val="18"/>
+    </w:rPr>
+  </w:style>
+  <w:style w:type="character" w:styleId="Hyperlink">
+    <w:name w:val="Hyperlink"/>
+    <w:basedOn w:val="DefaultParagraphFont"/>
+    <w:uiPriority w:val="99"/>
+    <w:semiHidden/>
+    <w:unhideWhenUsed/>
+    <w:rsid w:val="00DB68A8"/>
+    <w:rPr>
+      <w:color w:val="0000FF"/>
+      <w:u w:val="single"/>
+    </w:rPr>
+  </w:style>
 </w:styles>
 </file>
 

</xml_diff>

<commit_message>
login and token validations
</commit_message>
<xml_diff>
--- a/Front de Fotosgram.docx
+++ b/Front de Fotosgram.docx
@@ -1764,14 +1764,1254 @@
           <w:lang w:val="es-ES"/>
         </w:rPr>
       </w:pPr>
+    </w:p>
+    <w:p>
+      <w:pPr>
+        <w:rPr>
+          <w:lang w:val="es-ES"/>
+        </w:rPr>
+      </w:pPr>
+      <w:r>
+        <w:rPr>
+          <w:lang w:val="es-ES"/>
+        </w:rPr>
+        <w:br w:type="page"/>
+      </w:r>
+    </w:p>
+    <w:p>
+      <w:pPr>
+        <w:rPr>
+          <w:lang w:val="es-ES"/>
+        </w:rPr>
+      </w:pPr>
+      <w:proofErr w:type="spellStart"/>
+      <w:r>
+        <w:rPr>
+          <w:lang w:val="es-ES"/>
+        </w:rPr>
+        <w:lastRenderedPageBreak/>
+        <w:t>Login</w:t>
+      </w:r>
+      <w:proofErr w:type="spellEnd"/>
+    </w:p>
+    <w:p>
+      <w:pPr>
+        <w:rPr>
+          <w:lang w:val="es-ES"/>
+        </w:rPr>
+      </w:pPr>
+      <w:r>
+        <w:rPr>
+          <w:lang w:val="es-ES"/>
+        </w:rPr>
+        <w:t xml:space="preserve">Modificamos nuevamente </w:t>
+      </w:r>
+      <w:proofErr w:type="gramStart"/>
+      <w:r>
+        <w:rPr>
+          <w:lang w:val="es-ES"/>
+        </w:rPr>
+        <w:t>el app</w:t>
+      </w:r>
+      <w:proofErr w:type="gramEnd"/>
+      <w:r>
+        <w:rPr>
+          <w:lang w:val="es-ES"/>
+        </w:rPr>
+        <w:t xml:space="preserve"> </w:t>
+      </w:r>
+      <w:proofErr w:type="spellStart"/>
+      <w:r>
+        <w:rPr>
+          <w:lang w:val="es-ES"/>
+        </w:rPr>
+        <w:t>routing</w:t>
+      </w:r>
+      <w:proofErr w:type="spellEnd"/>
+      <w:r>
+        <w:rPr>
+          <w:lang w:val="es-ES"/>
+        </w:rPr>
+        <w:t xml:space="preserve"> para hacer la pagina de </w:t>
+      </w:r>
+      <w:proofErr w:type="spellStart"/>
+      <w:r>
+        <w:rPr>
+          <w:lang w:val="es-ES"/>
+        </w:rPr>
+        <w:t>login</w:t>
+      </w:r>
+      <w:proofErr w:type="spellEnd"/>
+      <w:r>
+        <w:rPr>
+          <w:lang w:val="es-ES"/>
+        </w:rPr>
+        <w:t xml:space="preserve"> la principal</w:t>
+      </w:r>
+    </w:p>
+    <w:p>
+      <w:pPr>
+        <w:rPr>
+          <w:lang w:val="es-ES"/>
+        </w:rPr>
+      </w:pPr>
+      <w:r>
+        <w:rPr>
+          <w:noProof/>
+        </w:rPr>
+        <w:drawing>
+          <wp:inline distT="0" distB="0" distL="0" distR="0" wp14:anchorId="1E229AF1" wp14:editId="20DC5D8B">
+            <wp:extent cx="5612130" cy="1318895"/>
+            <wp:effectExtent l="0" t="0" r="7620" b="0"/>
+            <wp:docPr id="21" name="Picture 21"/>
+            <wp:cNvGraphicFramePr>
+              <a:graphicFrameLocks xmlns:a="http://schemas.openxmlformats.org/drawingml/2006/main" noChangeAspect="1"/>
+            </wp:cNvGraphicFramePr>
+            <a:graphic xmlns:a="http://schemas.openxmlformats.org/drawingml/2006/main">
+              <a:graphicData uri="http://schemas.openxmlformats.org/drawingml/2006/picture">
+                <pic:pic xmlns:pic="http://schemas.openxmlformats.org/drawingml/2006/picture">
+                  <pic:nvPicPr>
+                    <pic:cNvPr id="1" name=""/>
+                    <pic:cNvPicPr/>
+                  </pic:nvPicPr>
+                  <pic:blipFill>
+                    <a:blip r:embed="rId25"/>
+                    <a:stretch>
+                      <a:fillRect/>
+                    </a:stretch>
+                  </pic:blipFill>
+                  <pic:spPr>
+                    <a:xfrm>
+                      <a:off x="0" y="0"/>
+                      <a:ext cx="5612130" cy="1318895"/>
+                    </a:xfrm>
+                    <a:prstGeom prst="rect">
+                      <a:avLst/>
+                    </a:prstGeom>
+                  </pic:spPr>
+                </pic:pic>
+              </a:graphicData>
+            </a:graphic>
+          </wp:inline>
+        </w:drawing>
+      </w:r>
+    </w:p>
+    <w:p>
+      <w:pPr>
+        <w:rPr>
+          <w:lang w:val="es-ES"/>
+        </w:rPr>
+      </w:pPr>
+    </w:p>
+    <w:p>
+      <w:pPr>
+        <w:rPr>
+          <w:lang w:val="es-ES"/>
+        </w:rPr>
+      </w:pPr>
+      <w:r>
+        <w:rPr>
+          <w:lang w:val="es-ES"/>
+        </w:rPr>
+        <w:br w:type="page"/>
+      </w:r>
+    </w:p>
+    <w:p>
+      <w:pPr>
+        <w:rPr>
+          <w:lang w:val="es-ES"/>
+        </w:rPr>
+      </w:pPr>
+      <w:r>
+        <w:rPr>
+          <w:lang w:val="es-ES"/>
+        </w:rPr>
+        <w:lastRenderedPageBreak/>
+        <w:t>Servicio para manejo de usuario y token</w:t>
+      </w:r>
+    </w:p>
+    <w:p>
+      <w:pPr>
+        <w:rPr>
+          <w:lang w:val="es-ES"/>
+        </w:rPr>
+      </w:pPr>
+      <w:proofErr w:type="spellStart"/>
+      <w:r>
+        <w:rPr>
+          <w:lang w:val="es-ES"/>
+        </w:rPr>
+        <w:t>Basicamente</w:t>
+      </w:r>
+      <w:proofErr w:type="spellEnd"/>
+      <w:r>
+        <w:rPr>
+          <w:lang w:val="es-ES"/>
+        </w:rPr>
+        <w:t xml:space="preserve"> </w:t>
+      </w:r>
+      <w:r>
+        <w:rPr>
+          <w:lang w:val="es-ES"/>
+        </w:rPr>
+        <w:t>se necesita llamar al servicio y almacenar el token en la aplicación.</w:t>
+      </w:r>
+    </w:p>
+    <w:p>
+      <w:pPr>
+        <w:rPr>
+          <w:lang w:val="es-ES"/>
+        </w:rPr>
+      </w:pPr>
+      <w:r>
+        <w:rPr>
+          <w:noProof/>
+        </w:rPr>
+        <w:drawing>
+          <wp:inline distT="0" distB="0" distL="0" distR="0" wp14:anchorId="561D587A" wp14:editId="40E070EC">
+            <wp:extent cx="2171700" cy="257175"/>
+            <wp:effectExtent l="0" t="0" r="0" b="9525"/>
+            <wp:docPr id="22" name="Picture 22"/>
+            <wp:cNvGraphicFramePr>
+              <a:graphicFrameLocks xmlns:a="http://schemas.openxmlformats.org/drawingml/2006/main" noChangeAspect="1"/>
+            </wp:cNvGraphicFramePr>
+            <a:graphic xmlns:a="http://schemas.openxmlformats.org/drawingml/2006/main">
+              <a:graphicData uri="http://schemas.openxmlformats.org/drawingml/2006/picture">
+                <pic:pic xmlns:pic="http://schemas.openxmlformats.org/drawingml/2006/picture">
+                  <pic:nvPicPr>
+                    <pic:cNvPr id="1" name=""/>
+                    <pic:cNvPicPr/>
+                  </pic:nvPicPr>
+                  <pic:blipFill>
+                    <a:blip r:embed="rId26"/>
+                    <a:stretch>
+                      <a:fillRect/>
+                    </a:stretch>
+                  </pic:blipFill>
+                  <pic:spPr>
+                    <a:xfrm>
+                      <a:off x="0" y="0"/>
+                      <a:ext cx="2171700" cy="257175"/>
+                    </a:xfrm>
+                    <a:prstGeom prst="rect">
+                      <a:avLst/>
+                    </a:prstGeom>
+                  </pic:spPr>
+                </pic:pic>
+              </a:graphicData>
+            </a:graphic>
+          </wp:inline>
+        </w:drawing>
+      </w:r>
+    </w:p>
+    <w:p>
+      <w:pPr>
+        <w:rPr>
+          <w:lang w:val="es-ES"/>
+        </w:rPr>
+      </w:pPr>
+      <w:r>
+        <w:rPr>
+          <w:lang w:val="es-ES"/>
+        </w:rPr>
+        <w:t>Para acceder a la memoria del dispositivo,</w:t>
+      </w:r>
+    </w:p>
+    <w:p>
+      <w:pPr>
+        <w:rPr>
+          <w:lang w:val="es-ES"/>
+        </w:rPr>
+      </w:pPr>
+      <w:hyperlink r:id="rId27" w:history="1">
+        <w:r>
+          <w:rPr>
+            <w:rStyle w:val="Hyperlink"/>
+            <w:lang w:val="es-ES"/>
+          </w:rPr>
+          <w:t>https://ionicframework.com/docs/building/storage</w:t>
+        </w:r>
+      </w:hyperlink>
+    </w:p>
+    <w:p>
+      <w:pPr>
+        <w:tabs>
+          <w:tab w:val="left" w:pos="916"/>
+          <w:tab w:val="left" w:pos="1832"/>
+          <w:tab w:val="left" w:pos="2748"/>
+          <w:tab w:val="left" w:pos="3664"/>
+          <w:tab w:val="left" w:pos="4580"/>
+          <w:tab w:val="left" w:pos="5496"/>
+          <w:tab w:val="left" w:pos="6412"/>
+          <w:tab w:val="left" w:pos="7328"/>
+          <w:tab w:val="left" w:pos="8244"/>
+          <w:tab w:val="left" w:pos="9160"/>
+          <w:tab w:val="left" w:pos="10076"/>
+          <w:tab w:val="left" w:pos="10992"/>
+          <w:tab w:val="left" w:pos="11908"/>
+          <w:tab w:val="left" w:pos="12824"/>
+          <w:tab w:val="left" w:pos="13740"/>
+          <w:tab w:val="left" w:pos="14656"/>
+        </w:tabs>
+        <w:spacing w:after="0" w:line="240" w:lineRule="auto"/>
+        <w:rPr>
+          <w:rFonts w:ascii="Courier New" w:eastAsia="Times New Roman" w:hAnsi="Courier New" w:cs="Courier New"/>
+          <w:sz w:val="20"/>
+          <w:szCs w:val="20"/>
+          <w:lang w:val="en-US" w:eastAsia="es-PA"/>
+        </w:rPr>
+      </w:pPr>
+      <w:r>
+        <w:rPr>
+          <w:rFonts w:ascii="Courier New" w:eastAsia="Times New Roman" w:hAnsi="Courier New" w:cs="Courier New"/>
+          <w:sz w:val="20"/>
+          <w:szCs w:val="20"/>
+          <w:lang w:val="en-US" w:eastAsia="es-PA"/>
+        </w:rPr>
+        <w:t xml:space="preserve">ionic </w:t>
+      </w:r>
+      <w:proofErr w:type="spellStart"/>
+      <w:r>
+        <w:rPr>
+          <w:rFonts w:ascii="Courier New" w:eastAsia="Times New Roman" w:hAnsi="Courier New" w:cs="Courier New"/>
+          <w:sz w:val="20"/>
+          <w:szCs w:val="20"/>
+          <w:lang w:val="en-US" w:eastAsia="es-PA"/>
+        </w:rPr>
+        <w:t>cordova</w:t>
+      </w:r>
+      <w:proofErr w:type="spellEnd"/>
+      <w:r>
+        <w:rPr>
+          <w:rFonts w:ascii="Courier New" w:eastAsia="Times New Roman" w:hAnsi="Courier New" w:cs="Courier New"/>
+          <w:sz w:val="20"/>
+          <w:szCs w:val="20"/>
+          <w:lang w:val="en-US" w:eastAsia="es-PA"/>
+        </w:rPr>
+        <w:t xml:space="preserve"> plugin add </w:t>
+      </w:r>
+      <w:proofErr w:type="spellStart"/>
+      <w:r>
+        <w:rPr>
+          <w:rFonts w:ascii="Courier New" w:eastAsia="Times New Roman" w:hAnsi="Courier New" w:cs="Courier New"/>
+          <w:sz w:val="20"/>
+          <w:szCs w:val="20"/>
+          <w:lang w:val="en-US" w:eastAsia="es-PA"/>
+        </w:rPr>
+        <w:t>cordova</w:t>
+      </w:r>
+      <w:proofErr w:type="spellEnd"/>
+      <w:r>
+        <w:rPr>
+          <w:rFonts w:ascii="Courier New" w:eastAsia="Times New Roman" w:hAnsi="Courier New" w:cs="Courier New"/>
+          <w:sz w:val="20"/>
+          <w:szCs w:val="20"/>
+          <w:lang w:val="en-US" w:eastAsia="es-PA"/>
+        </w:rPr>
+        <w:t>-</w:t>
+      </w:r>
+      <w:proofErr w:type="spellStart"/>
+      <w:r>
+        <w:rPr>
+          <w:rFonts w:ascii="Courier New" w:eastAsia="Times New Roman" w:hAnsi="Courier New" w:cs="Courier New"/>
+          <w:sz w:val="20"/>
+          <w:szCs w:val="20"/>
+          <w:lang w:val="en-US" w:eastAsia="es-PA"/>
+        </w:rPr>
+        <w:t>sqlite</w:t>
+      </w:r>
+      <w:proofErr w:type="spellEnd"/>
+      <w:r>
+        <w:rPr>
+          <w:rFonts w:ascii="Courier New" w:eastAsia="Times New Roman" w:hAnsi="Courier New" w:cs="Courier New"/>
+          <w:sz w:val="20"/>
+          <w:szCs w:val="20"/>
+          <w:lang w:val="en-US" w:eastAsia="es-PA"/>
+        </w:rPr>
+        <w:t>-storage</w:t>
+      </w:r>
+    </w:p>
+    <w:p>
+      <w:pPr>
+        <w:pStyle w:val="HTMLPreformatted"/>
+        <w:rPr>
+          <w:lang w:val="en-US"/>
+        </w:rPr>
+      </w:pPr>
+      <w:proofErr w:type="spellStart"/>
+      <w:r>
+        <w:rPr>
+          <w:rStyle w:val="token"/>
+          <w:lang w:val="en-US"/>
+        </w:rPr>
+        <w:t>npm</w:t>
+      </w:r>
+      <w:proofErr w:type="spellEnd"/>
+      <w:r>
+        <w:rPr>
+          <w:rStyle w:val="HTMLCode"/>
+          <w:lang w:val="en-US"/>
+        </w:rPr>
+        <w:t xml:space="preserve"> </w:t>
+      </w:r>
+      <w:r>
+        <w:rPr>
+          <w:rStyle w:val="token"/>
+          <w:lang w:val="en-US"/>
+        </w:rPr>
+        <w:t>install</w:t>
+      </w:r>
+      <w:r>
+        <w:rPr>
+          <w:rStyle w:val="HTMLCode"/>
+          <w:lang w:val="en-US"/>
+        </w:rPr>
+        <w:t xml:space="preserve"> --save @ionic/storage</w:t>
+      </w:r>
+    </w:p>
+    <w:p>
+      <w:pPr>
+        <w:rPr>
+          <w:lang w:val="en-US"/>
+        </w:rPr>
+      </w:pPr>
+    </w:p>
+    <w:p>
+      <w:r>
+        <w:t xml:space="preserve">lo declaramos en los </w:t>
+      </w:r>
+      <w:proofErr w:type="spellStart"/>
+      <w:r>
+        <w:t>imports</w:t>
+      </w:r>
+      <w:proofErr w:type="spellEnd"/>
+      <w:r>
+        <w:t xml:space="preserve"> </w:t>
+      </w:r>
+      <w:proofErr w:type="spellStart"/>
+      <w:r>
+        <w:t>p</w:t>
+      </w:r>
+      <w:r>
+        <w:t>oniendole</w:t>
+      </w:r>
+      <w:proofErr w:type="spellEnd"/>
+      <w:r>
+        <w:t xml:space="preserve"> el </w:t>
+      </w:r>
+      <w:proofErr w:type="spellStart"/>
+      <w:r>
+        <w:t>for</w:t>
+      </w:r>
+      <w:proofErr w:type="spellEnd"/>
+      <w:r>
+        <w:t xml:space="preserve"> </w:t>
+      </w:r>
+      <w:proofErr w:type="spellStart"/>
+      <w:r>
+        <w:t>root</w:t>
+      </w:r>
+      <w:proofErr w:type="spellEnd"/>
+    </w:p>
+    <w:p>
+      <w:r>
+        <w:rPr>
+          <w:noProof/>
+        </w:rPr>
+        <w:drawing>
+          <wp:inline distT="0" distB="0" distL="0" distR="0" wp14:anchorId="5069A05D" wp14:editId="6DB7A969">
+            <wp:extent cx="3832860" cy="619536"/>
+            <wp:effectExtent l="0" t="0" r="0" b="9525"/>
+            <wp:docPr id="23" name="Picture 23"/>
+            <wp:cNvGraphicFramePr>
+              <a:graphicFrameLocks xmlns:a="http://schemas.openxmlformats.org/drawingml/2006/main" noChangeAspect="1"/>
+            </wp:cNvGraphicFramePr>
+            <a:graphic xmlns:a="http://schemas.openxmlformats.org/drawingml/2006/main">
+              <a:graphicData uri="http://schemas.openxmlformats.org/drawingml/2006/picture">
+                <pic:pic xmlns:pic="http://schemas.openxmlformats.org/drawingml/2006/picture">
+                  <pic:nvPicPr>
+                    <pic:cNvPr id="1" name=""/>
+                    <pic:cNvPicPr/>
+                  </pic:nvPicPr>
+                  <pic:blipFill>
+                    <a:blip r:embed="rId28"/>
+                    <a:stretch>
+                      <a:fillRect/>
+                    </a:stretch>
+                  </pic:blipFill>
+                  <pic:spPr>
+                    <a:xfrm>
+                      <a:off x="0" y="0"/>
+                      <a:ext cx="3858490" cy="623679"/>
+                    </a:xfrm>
+                    <a:prstGeom prst="rect">
+                      <a:avLst/>
+                    </a:prstGeom>
+                  </pic:spPr>
+                </pic:pic>
+              </a:graphicData>
+            </a:graphic>
+          </wp:inline>
+        </w:drawing>
+      </w:r>
+    </w:p>
+    <w:p/>
+    <w:p>
+      <w:r>
+        <w:t>En el servicio importamos</w:t>
+      </w:r>
+    </w:p>
+    <w:p>
+      <w:pPr>
+        <w:tabs>
+          <w:tab w:val="left" w:pos="828"/>
+        </w:tabs>
+      </w:pPr>
+      <w:r>
+        <w:rPr>
+          <w:noProof/>
+        </w:rPr>
+        <w:drawing>
+          <wp:anchor distT="0" distB="0" distL="114300" distR="114300" simplePos="0" relativeHeight="251658240" behindDoc="0" locked="0" layoutInCell="1" allowOverlap="1" wp14:anchorId="165F322B">
+            <wp:simplePos x="1082040" y="4594860"/>
+            <wp:positionH relativeFrom="column">
+              <wp:align>left</wp:align>
+            </wp:positionH>
+            <wp:positionV relativeFrom="paragraph">
+              <wp:align>top</wp:align>
+            </wp:positionV>
+            <wp:extent cx="3307080" cy="391450"/>
+            <wp:effectExtent l="0" t="0" r="0" b="8890"/>
+            <wp:wrapSquare wrapText="bothSides"/>
+            <wp:docPr id="24" name="Picture 24"/>
+            <wp:cNvGraphicFramePr>
+              <a:graphicFrameLocks xmlns:a="http://schemas.openxmlformats.org/drawingml/2006/main" noChangeAspect="1"/>
+            </wp:cNvGraphicFramePr>
+            <a:graphic xmlns:a="http://schemas.openxmlformats.org/drawingml/2006/main">
+              <a:graphicData uri="http://schemas.openxmlformats.org/drawingml/2006/picture">
+                <pic:pic xmlns:pic="http://schemas.openxmlformats.org/drawingml/2006/picture">
+                  <pic:nvPicPr>
+                    <pic:cNvPr id="1" name=""/>
+                    <pic:cNvPicPr/>
+                  </pic:nvPicPr>
+                  <pic:blipFill>
+                    <a:blip r:embed="rId29">
+                      <a:extLst>
+                        <a:ext uri="{28A0092B-C50C-407E-A947-70E740481C1C}">
+                          <a14:useLocalDpi xmlns:a14="http://schemas.microsoft.com/office/drawing/2010/main" val="0"/>
+                        </a:ext>
+                      </a:extLst>
+                    </a:blip>
+                    <a:stretch>
+                      <a:fillRect/>
+                    </a:stretch>
+                  </pic:blipFill>
+                  <pic:spPr>
+                    <a:xfrm>
+                      <a:off x="0" y="0"/>
+                      <a:ext cx="3307080" cy="391450"/>
+                    </a:xfrm>
+                    <a:prstGeom prst="rect">
+                      <a:avLst/>
+                    </a:prstGeom>
+                  </pic:spPr>
+                </pic:pic>
+              </a:graphicData>
+            </a:graphic>
+          </wp:anchor>
+        </w:drawing>
+      </w:r>
+      <w:r>
+        <w:tab/>
+      </w:r>
+    </w:p>
+    <w:p>
+      <w:pPr>
+        <w:tabs>
+          <w:tab w:val="left" w:pos="828"/>
+        </w:tabs>
+      </w:pPr>
+    </w:p>
+    <w:p>
+      <w:pPr>
+        <w:tabs>
+          <w:tab w:val="left" w:pos="828"/>
+        </w:tabs>
+      </w:pPr>
+      <w:r>
+        <w:rPr>
+          <w:noProof/>
+        </w:rPr>
+        <w:drawing>
+          <wp:inline distT="0" distB="0" distL="0" distR="0" wp14:anchorId="08CD3A88" wp14:editId="176956F0">
+            <wp:extent cx="4404360" cy="2279423"/>
+            <wp:effectExtent l="0" t="0" r="0" b="6985"/>
+            <wp:docPr id="25" name="Picture 25"/>
+            <wp:cNvGraphicFramePr>
+              <a:graphicFrameLocks xmlns:a="http://schemas.openxmlformats.org/drawingml/2006/main" noChangeAspect="1"/>
+            </wp:cNvGraphicFramePr>
+            <a:graphic xmlns:a="http://schemas.openxmlformats.org/drawingml/2006/main">
+              <a:graphicData uri="http://schemas.openxmlformats.org/drawingml/2006/picture">
+                <pic:pic xmlns:pic="http://schemas.openxmlformats.org/drawingml/2006/picture">
+                  <pic:nvPicPr>
+                    <pic:cNvPr id="1" name=""/>
+                    <pic:cNvPicPr/>
+                  </pic:nvPicPr>
+                  <pic:blipFill>
+                    <a:blip r:embed="rId30"/>
+                    <a:stretch>
+                      <a:fillRect/>
+                    </a:stretch>
+                  </pic:blipFill>
+                  <pic:spPr>
+                    <a:xfrm>
+                      <a:off x="0" y="0"/>
+                      <a:ext cx="4420940" cy="2288004"/>
+                    </a:xfrm>
+                    <a:prstGeom prst="rect">
+                      <a:avLst/>
+                    </a:prstGeom>
+                  </pic:spPr>
+                </pic:pic>
+              </a:graphicData>
+            </a:graphic>
+          </wp:inline>
+        </w:drawing>
+      </w:r>
+      <w:r>
+        <w:br w:type="textWrapping" w:clear="all"/>
+      </w:r>
+    </w:p>
+    <w:p>
+      <w:r>
+        <w:br w:type="page"/>
+      </w:r>
+    </w:p>
+    <w:p>
+      <w:pPr>
+        <w:tabs>
+          <w:tab w:val="left" w:pos="828"/>
+        </w:tabs>
+      </w:pPr>
+    </w:p>
+    <w:p>
+      <w:pPr>
+        <w:tabs>
+          <w:tab w:val="left" w:pos="828"/>
+        </w:tabs>
+      </w:pPr>
+      <w:r>
+        <w:t xml:space="preserve">Y en el componente </w:t>
+      </w:r>
+      <w:r>
+        <w:t xml:space="preserve">declaramos por default el objeto de </w:t>
+      </w:r>
+      <w:proofErr w:type="spellStart"/>
+      <w:r>
+        <w:t>login</w:t>
+      </w:r>
+      <w:proofErr w:type="spellEnd"/>
+      <w:r>
+        <w:t xml:space="preserve"> </w:t>
+      </w:r>
+      <w:proofErr w:type="spellStart"/>
+      <w:r>
+        <w:t>user</w:t>
+      </w:r>
+      <w:proofErr w:type="spellEnd"/>
+      <w:r>
+        <w:t xml:space="preserve"> con datos por efectos de prueba.</w:t>
+      </w:r>
+    </w:p>
+    <w:p>
+      <w:pPr>
+        <w:tabs>
+          <w:tab w:val="left" w:pos="828"/>
+        </w:tabs>
+      </w:pPr>
+      <w:r>
+        <w:rPr>
+          <w:noProof/>
+        </w:rPr>
+        <w:drawing>
+          <wp:inline distT="0" distB="0" distL="0" distR="0" wp14:anchorId="7F6D839B" wp14:editId="7B730217">
+            <wp:extent cx="1752600" cy="632595"/>
+            <wp:effectExtent l="0" t="0" r="0" b="0"/>
+            <wp:docPr id="28" name="Picture 28"/>
+            <wp:cNvGraphicFramePr>
+              <a:graphicFrameLocks xmlns:a="http://schemas.openxmlformats.org/drawingml/2006/main" noChangeAspect="1"/>
+            </wp:cNvGraphicFramePr>
+            <a:graphic xmlns:a="http://schemas.openxmlformats.org/drawingml/2006/main">
+              <a:graphicData uri="http://schemas.openxmlformats.org/drawingml/2006/picture">
+                <pic:pic xmlns:pic="http://schemas.openxmlformats.org/drawingml/2006/picture">
+                  <pic:nvPicPr>
+                    <pic:cNvPr id="1" name=""/>
+                    <pic:cNvPicPr/>
+                  </pic:nvPicPr>
+                  <pic:blipFill>
+                    <a:blip r:embed="rId31"/>
+                    <a:stretch>
+                      <a:fillRect/>
+                    </a:stretch>
+                  </pic:blipFill>
+                  <pic:spPr>
+                    <a:xfrm>
+                      <a:off x="0" y="0"/>
+                      <a:ext cx="1777842" cy="641706"/>
+                    </a:xfrm>
+                    <a:prstGeom prst="rect">
+                      <a:avLst/>
+                    </a:prstGeom>
+                  </pic:spPr>
+                </pic:pic>
+              </a:graphicData>
+            </a:graphic>
+          </wp:inline>
+        </w:drawing>
+      </w:r>
+    </w:p>
+    <w:p>
+      <w:pPr>
+        <w:tabs>
+          <w:tab w:val="left" w:pos="828"/>
+        </w:tabs>
+      </w:pPr>
+      <w:r>
+        <w:rPr>
+          <w:noProof/>
+        </w:rPr>
+        <w:drawing>
+          <wp:inline distT="0" distB="0" distL="0" distR="0" wp14:anchorId="0F2F40D6" wp14:editId="1BA2F6E0">
+            <wp:extent cx="2484120" cy="1865526"/>
+            <wp:effectExtent l="0" t="0" r="0" b="1905"/>
+            <wp:docPr id="27" name="Picture 27"/>
+            <wp:cNvGraphicFramePr>
+              <a:graphicFrameLocks xmlns:a="http://schemas.openxmlformats.org/drawingml/2006/main" noChangeAspect="1"/>
+            </wp:cNvGraphicFramePr>
+            <a:graphic xmlns:a="http://schemas.openxmlformats.org/drawingml/2006/main">
+              <a:graphicData uri="http://schemas.openxmlformats.org/drawingml/2006/picture">
+                <pic:pic xmlns:pic="http://schemas.openxmlformats.org/drawingml/2006/picture">
+                  <pic:nvPicPr>
+                    <pic:cNvPr id="1" name=""/>
+                    <pic:cNvPicPr/>
+                  </pic:nvPicPr>
+                  <pic:blipFill>
+                    <a:blip r:embed="rId32"/>
+                    <a:stretch>
+                      <a:fillRect/>
+                    </a:stretch>
+                  </pic:blipFill>
+                  <pic:spPr>
+                    <a:xfrm>
+                      <a:off x="0" y="0"/>
+                      <a:ext cx="2496787" cy="1875039"/>
+                    </a:xfrm>
+                    <a:prstGeom prst="rect">
+                      <a:avLst/>
+                    </a:prstGeom>
+                  </pic:spPr>
+                </pic:pic>
+              </a:graphicData>
+            </a:graphic>
+          </wp:inline>
+        </w:drawing>
+      </w:r>
+    </w:p>
+    <w:p>
+      <w:pPr>
+        <w:tabs>
+          <w:tab w:val="left" w:pos="828"/>
+        </w:tabs>
+      </w:pPr>
+      <w:r>
+        <w:rPr>
+          <w:noProof/>
+        </w:rPr>
+        <w:drawing>
+          <wp:inline distT="0" distB="0" distL="0" distR="0" wp14:anchorId="76E3A5F1" wp14:editId="33241A1A">
+            <wp:extent cx="5612130" cy="1089025"/>
+            <wp:effectExtent l="0" t="0" r="7620" b="0"/>
+            <wp:docPr id="26" name="Picture 26"/>
+            <wp:cNvGraphicFramePr>
+              <a:graphicFrameLocks xmlns:a="http://schemas.openxmlformats.org/drawingml/2006/main" noChangeAspect="1"/>
+            </wp:cNvGraphicFramePr>
+            <a:graphic xmlns:a="http://schemas.openxmlformats.org/drawingml/2006/main">
+              <a:graphicData uri="http://schemas.openxmlformats.org/drawingml/2006/picture">
+                <pic:pic xmlns:pic="http://schemas.openxmlformats.org/drawingml/2006/picture">
+                  <pic:nvPicPr>
+                    <pic:cNvPr id="1" name=""/>
+                    <pic:cNvPicPr/>
+                  </pic:nvPicPr>
+                  <pic:blipFill>
+                    <a:blip r:embed="rId33"/>
+                    <a:stretch>
+                      <a:fillRect/>
+                    </a:stretch>
+                  </pic:blipFill>
+                  <pic:spPr>
+                    <a:xfrm>
+                      <a:off x="0" y="0"/>
+                      <a:ext cx="5612130" cy="1089025"/>
+                    </a:xfrm>
+                    <a:prstGeom prst="rect">
+                      <a:avLst/>
+                    </a:prstGeom>
+                  </pic:spPr>
+                </pic:pic>
+              </a:graphicData>
+            </a:graphic>
+          </wp:inline>
+        </w:drawing>
+      </w:r>
+    </w:p>
+    <w:p>
+      <w:pPr>
+        <w:tabs>
+          <w:tab w:val="left" w:pos="828"/>
+        </w:tabs>
+      </w:pPr>
+    </w:p>
+    <w:p>
+      <w:pPr>
+        <w:rPr>
+          <w:b/>
+        </w:rPr>
+      </w:pPr>
+      <w:r>
+        <w:rPr>
+          <w:b/>
+        </w:rPr>
+        <w:br w:type="page"/>
+      </w:r>
+    </w:p>
+    <w:p>
+      <w:pPr>
+        <w:tabs>
+          <w:tab w:val="left" w:pos="828"/>
+        </w:tabs>
+        <w:rPr>
+          <w:b/>
+        </w:rPr>
+      </w:pPr>
+      <w:r>
+        <w:rPr>
+          <w:b/>
+        </w:rPr>
+        <w:lastRenderedPageBreak/>
+        <w:t xml:space="preserve">Almacenando el token en el </w:t>
+      </w:r>
+      <w:proofErr w:type="spellStart"/>
+      <w:r>
+        <w:rPr>
+          <w:b/>
+        </w:rPr>
+        <w:t>storage</w:t>
+      </w:r>
+      <w:proofErr w:type="spellEnd"/>
+      <w:r>
+        <w:rPr>
+          <w:b/>
+        </w:rPr>
+        <w:t xml:space="preserve"> y mover al usuario a la pantalla de </w:t>
+      </w:r>
+      <w:proofErr w:type="spellStart"/>
+      <w:r>
+        <w:rPr>
+          <w:b/>
+        </w:rPr>
+        <w:t>tabs</w:t>
+      </w:r>
+      <w:proofErr w:type="spellEnd"/>
+    </w:p>
+    <w:p>
+      <w:pPr>
+        <w:tabs>
+          <w:tab w:val="left" w:pos="828"/>
+        </w:tabs>
+      </w:pPr>
+      <w:r>
+        <w:t xml:space="preserve">En el servicio creamos el método de </w:t>
+      </w:r>
+      <w:proofErr w:type="spellStart"/>
+      <w:r>
+        <w:t>saveToken</w:t>
+      </w:r>
+      <w:proofErr w:type="spellEnd"/>
+    </w:p>
+    <w:p>
+      <w:pPr>
+        <w:tabs>
+          <w:tab w:val="left" w:pos="828"/>
+        </w:tabs>
+      </w:pPr>
+      <w:r>
+        <w:rPr>
+          <w:noProof/>
+        </w:rPr>
+        <w:drawing>
+          <wp:inline distT="0" distB="0" distL="0" distR="0" wp14:anchorId="477E3133" wp14:editId="6E6A0048">
+            <wp:extent cx="3070860" cy="729246"/>
+            <wp:effectExtent l="0" t="0" r="0" b="0"/>
+            <wp:docPr id="29" name="Picture 29"/>
+            <wp:cNvGraphicFramePr>
+              <a:graphicFrameLocks xmlns:a="http://schemas.openxmlformats.org/drawingml/2006/main" noChangeAspect="1"/>
+            </wp:cNvGraphicFramePr>
+            <a:graphic xmlns:a="http://schemas.openxmlformats.org/drawingml/2006/main">
+              <a:graphicData uri="http://schemas.openxmlformats.org/drawingml/2006/picture">
+                <pic:pic xmlns:pic="http://schemas.openxmlformats.org/drawingml/2006/picture">
+                  <pic:nvPicPr>
+                    <pic:cNvPr id="1" name=""/>
+                    <pic:cNvPicPr/>
+                  </pic:nvPicPr>
+                  <pic:blipFill>
+                    <a:blip r:embed="rId34"/>
+                    <a:stretch>
+                      <a:fillRect/>
+                    </a:stretch>
+                  </pic:blipFill>
+                  <pic:spPr>
+                    <a:xfrm>
+                      <a:off x="0" y="0"/>
+                      <a:ext cx="3113167" cy="739293"/>
+                    </a:xfrm>
+                    <a:prstGeom prst="rect">
+                      <a:avLst/>
+                    </a:prstGeom>
+                  </pic:spPr>
+                </pic:pic>
+              </a:graphicData>
+            </a:graphic>
+          </wp:inline>
+        </w:drawing>
+      </w:r>
+    </w:p>
+    <w:p>
+      <w:pPr>
+        <w:tabs>
+          <w:tab w:val="left" w:pos="828"/>
+        </w:tabs>
+      </w:pPr>
+    </w:p>
+    <w:p>
+      <w:pPr>
+        <w:tabs>
+          <w:tab w:val="left" w:pos="828"/>
+        </w:tabs>
+      </w:pPr>
+      <w:r>
+        <w:t xml:space="preserve">Cambiaremos la respuesta de la función de </w:t>
+      </w:r>
+      <w:proofErr w:type="spellStart"/>
+      <w:r>
+        <w:t>login</w:t>
+      </w:r>
+      <w:proofErr w:type="spellEnd"/>
+      <w:r>
+        <w:t xml:space="preserve"> para que retorne una promesa y poder luego de que el usuario se </w:t>
+      </w:r>
+      <w:proofErr w:type="spellStart"/>
+      <w:r>
+        <w:t>loguee</w:t>
+      </w:r>
+      <w:proofErr w:type="spellEnd"/>
+      <w:r>
+        <w:t xml:space="preserve"> hacer como </w:t>
+      </w:r>
+      <w:proofErr w:type="spellStart"/>
+      <w:r>
+        <w:t>root</w:t>
+      </w:r>
+      <w:proofErr w:type="spellEnd"/>
+      <w:r>
+        <w:t xml:space="preserve"> la </w:t>
+      </w:r>
+      <w:proofErr w:type="spellStart"/>
+      <w:r>
+        <w:t>pagina</w:t>
+      </w:r>
+      <w:proofErr w:type="spellEnd"/>
+      <w:r>
+        <w:t xml:space="preserve"> </w:t>
+      </w:r>
+      <w:proofErr w:type="spellStart"/>
+      <w:r>
+        <w:t>main</w:t>
+      </w:r>
+      <w:proofErr w:type="spellEnd"/>
+      <w:r>
+        <w:t>.</w:t>
+      </w:r>
+    </w:p>
+    <w:p>
+      <w:pPr>
+        <w:tabs>
+          <w:tab w:val="left" w:pos="828"/>
+        </w:tabs>
+      </w:pPr>
+      <w:r>
+        <w:rPr>
+          <w:noProof/>
+        </w:rPr>
+        <w:drawing>
+          <wp:inline distT="0" distB="0" distL="0" distR="0" wp14:anchorId="7EF1F99C" wp14:editId="42947225">
+            <wp:extent cx="3002280" cy="1216564"/>
+            <wp:effectExtent l="0" t="0" r="7620" b="3175"/>
+            <wp:docPr id="30" name="Picture 30"/>
+            <wp:cNvGraphicFramePr>
+              <a:graphicFrameLocks xmlns:a="http://schemas.openxmlformats.org/drawingml/2006/main" noChangeAspect="1"/>
+            </wp:cNvGraphicFramePr>
+            <a:graphic xmlns:a="http://schemas.openxmlformats.org/drawingml/2006/main">
+              <a:graphicData uri="http://schemas.openxmlformats.org/drawingml/2006/picture">
+                <pic:pic xmlns:pic="http://schemas.openxmlformats.org/drawingml/2006/picture">
+                  <pic:nvPicPr>
+                    <pic:cNvPr id="1" name=""/>
+                    <pic:cNvPicPr/>
+                  </pic:nvPicPr>
+                  <pic:blipFill>
+                    <a:blip r:embed="rId35"/>
+                    <a:stretch>
+                      <a:fillRect/>
+                    </a:stretch>
+                  </pic:blipFill>
+                  <pic:spPr>
+                    <a:xfrm>
+                      <a:off x="0" y="0"/>
+                      <a:ext cx="3024019" cy="1225373"/>
+                    </a:xfrm>
+                    <a:prstGeom prst="rect">
+                      <a:avLst/>
+                    </a:prstGeom>
+                  </pic:spPr>
+                </pic:pic>
+              </a:graphicData>
+            </a:graphic>
+          </wp:inline>
+        </w:drawing>
+      </w:r>
+    </w:p>
+    <w:p>
+      <w:pPr>
+        <w:tabs>
+          <w:tab w:val="left" w:pos="828"/>
+        </w:tabs>
+      </w:pPr>
+    </w:p>
+    <w:p>
+      <w:pPr>
+        <w:tabs>
+          <w:tab w:val="left" w:pos="828"/>
+        </w:tabs>
+      </w:pPr>
+      <w:r>
+        <w:rPr>
+          <w:noProof/>
+        </w:rPr>
+        <w:drawing>
+          <wp:inline distT="0" distB="0" distL="0" distR="0" wp14:anchorId="39CC6465" wp14:editId="39D7B75D">
+            <wp:extent cx="4175760" cy="2037325"/>
+            <wp:effectExtent l="0" t="0" r="0" b="1270"/>
+            <wp:docPr id="31" name="Picture 31"/>
+            <wp:cNvGraphicFramePr>
+              <a:graphicFrameLocks xmlns:a="http://schemas.openxmlformats.org/drawingml/2006/main" noChangeAspect="1"/>
+            </wp:cNvGraphicFramePr>
+            <a:graphic xmlns:a="http://schemas.openxmlformats.org/drawingml/2006/main">
+              <a:graphicData uri="http://schemas.openxmlformats.org/drawingml/2006/picture">
+                <pic:pic xmlns:pic="http://schemas.openxmlformats.org/drawingml/2006/picture">
+                  <pic:nvPicPr>
+                    <pic:cNvPr id="1" name=""/>
+                    <pic:cNvPicPr/>
+                  </pic:nvPicPr>
+                  <pic:blipFill>
+                    <a:blip r:embed="rId36"/>
+                    <a:stretch>
+                      <a:fillRect/>
+                    </a:stretch>
+                  </pic:blipFill>
+                  <pic:spPr>
+                    <a:xfrm>
+                      <a:off x="0" y="0"/>
+                      <a:ext cx="4185870" cy="2042258"/>
+                    </a:xfrm>
+                    <a:prstGeom prst="rect">
+                      <a:avLst/>
+                    </a:prstGeom>
+                  </pic:spPr>
+                </pic:pic>
+              </a:graphicData>
+            </a:graphic>
+          </wp:inline>
+        </w:drawing>
+      </w:r>
+    </w:p>
+    <w:p>
+      <w:pPr>
+        <w:tabs>
+          <w:tab w:val="left" w:pos="828"/>
+        </w:tabs>
+      </w:pPr>
+      <w:r>
+        <w:t xml:space="preserve">Y en el componente </w:t>
+      </w:r>
+    </w:p>
+    <w:p>
+      <w:pPr>
+        <w:tabs>
+          <w:tab w:val="left" w:pos="828"/>
+        </w:tabs>
+      </w:pPr>
+      <w:r>
+        <w:rPr>
+          <w:noProof/>
+        </w:rPr>
+        <w:drawing>
+          <wp:inline distT="0" distB="0" distL="0" distR="0" wp14:anchorId="095D0BD7" wp14:editId="2E7C2B62">
+            <wp:extent cx="4137660" cy="1814375"/>
+            <wp:effectExtent l="0" t="0" r="0" b="0"/>
+            <wp:docPr id="32" name="Picture 32"/>
+            <wp:cNvGraphicFramePr>
+              <a:graphicFrameLocks xmlns:a="http://schemas.openxmlformats.org/drawingml/2006/main" noChangeAspect="1"/>
+            </wp:cNvGraphicFramePr>
+            <a:graphic xmlns:a="http://schemas.openxmlformats.org/drawingml/2006/main">
+              <a:graphicData uri="http://schemas.openxmlformats.org/drawingml/2006/picture">
+                <pic:pic xmlns:pic="http://schemas.openxmlformats.org/drawingml/2006/picture">
+                  <pic:nvPicPr>
+                    <pic:cNvPr id="1" name=""/>
+                    <pic:cNvPicPr/>
+                  </pic:nvPicPr>
+                  <pic:blipFill>
+                    <a:blip r:embed="rId37"/>
+                    <a:stretch>
+                      <a:fillRect/>
+                    </a:stretch>
+                  </pic:blipFill>
+                  <pic:spPr>
+                    <a:xfrm>
+                      <a:off x="0" y="0"/>
+                      <a:ext cx="4153648" cy="1821386"/>
+                    </a:xfrm>
+                    <a:prstGeom prst="rect">
+                      <a:avLst/>
+                    </a:prstGeom>
+                  </pic:spPr>
+                </pic:pic>
+              </a:graphicData>
+            </a:graphic>
+          </wp:inline>
+        </w:drawing>
+      </w:r>
+    </w:p>
+    <w:p>
+      <w:pPr>
+        <w:tabs>
+          <w:tab w:val="left" w:pos="828"/>
+        </w:tabs>
+      </w:pPr>
+    </w:p>
+    <w:p>
+      <w:pPr>
+        <w:tabs>
+          <w:tab w:val="left" w:pos="828"/>
+        </w:tabs>
+      </w:pPr>
+      <w:r>
+        <w:t>Usuario incorrecto</w:t>
+      </w:r>
+    </w:p>
+    <w:p>
+      <w:pPr>
+        <w:tabs>
+          <w:tab w:val="left" w:pos="828"/>
+        </w:tabs>
+      </w:pPr>
+      <w:r>
+        <w:t xml:space="preserve">Crearemos un servicio centralizado que pueda notificar al usuario mediante las diferentes opciones que existen en </w:t>
+      </w:r>
+      <w:proofErr w:type="spellStart"/>
+      <w:r>
+        <w:t>ionic</w:t>
+      </w:r>
+      <w:proofErr w:type="spellEnd"/>
+      <w:r>
+        <w:t xml:space="preserve"> para comunicar, ya sean </w:t>
+      </w:r>
+      <w:proofErr w:type="spellStart"/>
+      <w:r>
+        <w:t>alerts</w:t>
+      </w:r>
+      <w:proofErr w:type="spellEnd"/>
+      <w:r>
+        <w:t xml:space="preserve">, </w:t>
+      </w:r>
+      <w:proofErr w:type="spellStart"/>
+      <w:r>
+        <w:t>toasts</w:t>
+      </w:r>
+      <w:proofErr w:type="spellEnd"/>
+      <w:r>
+        <w:t xml:space="preserve"> etc.</w:t>
+      </w:r>
+    </w:p>
+    <w:p>
+      <w:pPr>
+        <w:tabs>
+          <w:tab w:val="left" w:pos="828"/>
+        </w:tabs>
+      </w:pPr>
+      <w:r>
+        <w:rPr>
+          <w:noProof/>
+        </w:rPr>
+        <w:drawing>
+          <wp:inline distT="0" distB="0" distL="0" distR="0" wp14:anchorId="3AD075FF" wp14:editId="1CF1FF33">
+            <wp:extent cx="2162175" cy="152400"/>
+            <wp:effectExtent l="0" t="0" r="9525" b="0"/>
+            <wp:docPr id="34" name="Picture 34"/>
+            <wp:cNvGraphicFramePr>
+              <a:graphicFrameLocks xmlns:a="http://schemas.openxmlformats.org/drawingml/2006/main" noChangeAspect="1"/>
+            </wp:cNvGraphicFramePr>
+            <a:graphic xmlns:a="http://schemas.openxmlformats.org/drawingml/2006/main">
+              <a:graphicData uri="http://schemas.openxmlformats.org/drawingml/2006/picture">
+                <pic:pic xmlns:pic="http://schemas.openxmlformats.org/drawingml/2006/picture">
+                  <pic:nvPicPr>
+                    <pic:cNvPr id="1" name=""/>
+                    <pic:cNvPicPr/>
+                  </pic:nvPicPr>
+                  <pic:blipFill>
+                    <a:blip r:embed="rId38"/>
+                    <a:stretch>
+                      <a:fillRect/>
+                    </a:stretch>
+                  </pic:blipFill>
+                  <pic:spPr>
+                    <a:xfrm>
+                      <a:off x="0" y="0"/>
+                      <a:ext cx="2162175" cy="152400"/>
+                    </a:xfrm>
+                    <a:prstGeom prst="rect">
+                      <a:avLst/>
+                    </a:prstGeom>
+                  </pic:spPr>
+                </pic:pic>
+              </a:graphicData>
+            </a:graphic>
+          </wp:inline>
+        </w:drawing>
+      </w:r>
+    </w:p>
+    <w:p>
+      <w:pPr>
+        <w:tabs>
+          <w:tab w:val="left" w:pos="828"/>
+        </w:tabs>
+      </w:pPr>
       <w:bookmarkStart w:id="0" w:name="_GoBack"/>
       <w:bookmarkEnd w:id="0"/>
     </w:p>
     <w:p>
       <w:pPr>
-        <w:rPr>
-          <w:lang w:val="es-ES"/>
-        </w:rPr>
+        <w:tabs>
+          <w:tab w:val="left" w:pos="828"/>
+        </w:tabs>
       </w:pPr>
     </w:p>
     <w:sectPr>
@@ -2243,13 +3483,92 @@
     <w:name w:val="Hyperlink"/>
     <w:basedOn w:val="DefaultParagraphFont"/>
     <w:uiPriority w:val="99"/>
-    <w:semiHidden/>
     <w:unhideWhenUsed/>
     <w:rsid w:val="00DB68A8"/>
     <w:rPr>
       <w:color w:val="0000FF"/>
       <w:u w:val="single"/>
     </w:rPr>
+  </w:style>
+  <w:style w:type="character" w:styleId="UnresolvedMention">
+    <w:name w:val="Unresolved Mention"/>
+    <w:basedOn w:val="DefaultParagraphFont"/>
+    <w:uiPriority w:val="99"/>
+    <w:semiHidden/>
+    <w:unhideWhenUsed/>
+    <w:rsid w:val="001C03FA"/>
+    <w:rPr>
+      <w:color w:val="605E5C"/>
+      <w:shd w:val="clear" w:color="auto" w:fill="E1DFDD"/>
+    </w:rPr>
+  </w:style>
+  <w:style w:type="paragraph" w:styleId="HTMLPreformatted">
+    <w:name w:val="HTML Preformatted"/>
+    <w:basedOn w:val="Normal"/>
+    <w:link w:val="HTMLPreformattedChar"/>
+    <w:uiPriority w:val="99"/>
+    <w:semiHidden/>
+    <w:unhideWhenUsed/>
+    <w:rsid w:val="001C03FA"/>
+    <w:pPr>
+      <w:tabs>
+        <w:tab w:val="left" w:pos="916"/>
+        <w:tab w:val="left" w:pos="1832"/>
+        <w:tab w:val="left" w:pos="2748"/>
+        <w:tab w:val="left" w:pos="3664"/>
+        <w:tab w:val="left" w:pos="4580"/>
+        <w:tab w:val="left" w:pos="5496"/>
+        <w:tab w:val="left" w:pos="6412"/>
+        <w:tab w:val="left" w:pos="7328"/>
+        <w:tab w:val="left" w:pos="8244"/>
+        <w:tab w:val="left" w:pos="9160"/>
+        <w:tab w:val="left" w:pos="10076"/>
+        <w:tab w:val="left" w:pos="10992"/>
+        <w:tab w:val="left" w:pos="11908"/>
+        <w:tab w:val="left" w:pos="12824"/>
+        <w:tab w:val="left" w:pos="13740"/>
+        <w:tab w:val="left" w:pos="14656"/>
+      </w:tabs>
+      <w:spacing w:after="0" w:line="240" w:lineRule="auto"/>
+    </w:pPr>
+    <w:rPr>
+      <w:rFonts w:ascii="Courier New" w:eastAsia="Times New Roman" w:hAnsi="Courier New" w:cs="Courier New"/>
+      <w:sz w:val="20"/>
+      <w:szCs w:val="20"/>
+      <w:lang w:eastAsia="es-PA"/>
+    </w:rPr>
+  </w:style>
+  <w:style w:type="character" w:customStyle="1" w:styleId="HTMLPreformattedChar">
+    <w:name w:val="HTML Preformatted Char"/>
+    <w:basedOn w:val="DefaultParagraphFont"/>
+    <w:link w:val="HTMLPreformatted"/>
+    <w:uiPriority w:val="99"/>
+    <w:semiHidden/>
+    <w:rsid w:val="001C03FA"/>
+    <w:rPr>
+      <w:rFonts w:ascii="Courier New" w:eastAsia="Times New Roman" w:hAnsi="Courier New" w:cs="Courier New"/>
+      <w:sz w:val="20"/>
+      <w:szCs w:val="20"/>
+      <w:lang w:eastAsia="es-PA"/>
+    </w:rPr>
+  </w:style>
+  <w:style w:type="character" w:styleId="HTMLCode">
+    <w:name w:val="HTML Code"/>
+    <w:basedOn w:val="DefaultParagraphFont"/>
+    <w:uiPriority w:val="99"/>
+    <w:semiHidden/>
+    <w:unhideWhenUsed/>
+    <w:rsid w:val="001C03FA"/>
+    <w:rPr>
+      <w:rFonts w:ascii="Courier New" w:eastAsia="Times New Roman" w:hAnsi="Courier New" w:cs="Courier New"/>
+      <w:sz w:val="20"/>
+      <w:szCs w:val="20"/>
+    </w:rPr>
+  </w:style>
+  <w:style w:type="character" w:customStyle="1" w:styleId="token">
+    <w:name w:val="token"/>
+    <w:basedOn w:val="DefaultParagraphFont"/>
+    <w:rsid w:val="001C03FA"/>
   </w:style>
 </w:styles>
 </file>

</xml_diff>